<commit_message>
RASD and DD update
RASD2.pdf
DD2.pdf

UPLOADED
</commit_message>
<xml_diff>
--- a/DD/DD2.docx
+++ b/DD/DD2.docx
@@ -158,7 +158,34 @@
                                           <w:szCs w:val="32"/>
                                           <w:lang w:val="it-IT"/>
                                         </w:rPr>
-                                        <w:t>Luca Grella, Daniele Lunghi</w:t>
+                                        <w:t>Luca Grella</w:t>
+                                      </w:r>
+                                      <w:r>
+                                        <w:rPr>
+                                          <w:color w:val="FFFFFF" w:themeColor="background1"/>
+                                          <w:sz w:val="32"/>
+                                          <w:szCs w:val="32"/>
+                                          <w:lang w:val="it-IT"/>
+                                        </w:rPr>
+                                        <w:t xml:space="preserve"> 905655 &amp;</w:t>
+                                      </w:r>
+                                      <w:r>
+                                        <w:rPr>
+                                          <w:color w:val="FFFFFF" w:themeColor="background1"/>
+                                          <w:sz w:val="32"/>
+                                          <w:szCs w:val="32"/>
+                                          <w:lang w:val="it-IT"/>
+                                        </w:rPr>
+                                        <w:t xml:space="preserve"> Daniele Lunghi </w:t>
+                                      </w:r>
+                                      <w:r>
+                                        <w:rPr>
+                                          <w:color w:val="FFFFFF" w:themeColor="background1"/>
+                                          <w:sz w:val="32"/>
+                                          <w:szCs w:val="32"/>
+                                          <w:lang w:val="it-IT"/>
+                                        </w:rPr>
+                                        <w:t>905083</w:t>
                                       </w:r>
                                     </w:p>
                                   </w:sdtContent>
@@ -185,6 +212,7 @@
                                       <w:dataBinding w:prefixMappings="xmlns:ns0='http://schemas.openxmlformats.org/officeDocument/2006/extended-properties' " w:xpath="/ns0:Properties[1]/ns0:Company[1]" w:storeItemID="{6668398D-A668-4E3E-A5EB-62B293D839F1}"/>
                                       <w:text/>
                                     </w:sdtPr>
+                                    <w:sdtEndPr/>
                                     <w:sdtContent>
                                       <w:r>
                                         <w:rPr>
@@ -217,6 +245,7 @@
                                       <w:dataBinding w:prefixMappings="xmlns:ns0='http://schemas.microsoft.com/office/2006/coverPageProps' " w:xpath="/ns0:CoverPageProperties[1]/ns0:CompanyAddress[1]" w:storeItemID="{55AF091B-3C7A-41E3-B477-F2FDAA23CFDA}"/>
                                       <w:text/>
                                     </w:sdtPr>
+                                    <w:sdtEndPr/>
                                     <w:sdtContent>
                                       <w:r>
                                         <w:rPr>
@@ -284,6 +313,7 @@
                                     <w:dataBinding w:prefixMappings="xmlns:ns0='http://purl.org/dc/elements/1.1/' xmlns:ns1='http://schemas.openxmlformats.org/package/2006/metadata/core-properties' " w:xpath="/ns1:coreProperties[1]/ns0:title[1]" w:storeItemID="{6C3C8BC8-F283-45AE-878A-BAB7291924A1}"/>
                                     <w:text/>
                                   </w:sdtPr>
+                                  <w:sdtEndPr/>
                                   <w:sdtContent>
                                     <w:p>
                                       <w:pPr>
@@ -325,6 +355,7 @@
                                     <w:dataBinding w:prefixMappings="xmlns:ns0='http://purl.org/dc/elements/1.1/' xmlns:ns1='http://schemas.openxmlformats.org/package/2006/metadata/core-properties' " w:xpath="/ns1:coreProperties[1]/ns0:subject[1]" w:storeItemID="{6C3C8BC8-F283-45AE-878A-BAB7291924A1}"/>
                                     <w:text/>
                                   </w:sdtPr>
+                                  <w:sdtEndPr/>
                                   <w:sdtContent>
                                     <w:p>
                                       <w:pPr>
@@ -346,6 +377,33 @@
                                           <w:szCs w:val="36"/>
                                         </w:rPr>
                                         <w:t>TRACKME</w:t>
+                                      </w:r>
+                                      <w:r>
+                                        <w:rPr>
+                                          <w:caps/>
+                                          <w:color w:val="44546A" w:themeColor="text2"/>
+                                          <w:sz w:val="36"/>
+                                          <w:szCs w:val="36"/>
+                                        </w:rPr>
+                                        <w:t xml:space="preserve"> – VERSION 2.0 </w:t>
+                                      </w:r>
+                                      <w:r>
+                                        <w:rPr>
+                                          <w:caps/>
+                                          <w:color w:val="44546A" w:themeColor="text2"/>
+                                          <w:sz w:val="36"/>
+                                          <w:szCs w:val="36"/>
+                                        </w:rPr>
+                                        <w:t xml:space="preserve">– </w:t>
+                                      </w:r>
+                                      <w:r>
+                                        <w:rPr>
+                                          <w:caps/>
+                                          <w:color w:val="44546A" w:themeColor="text2"/>
+                                          <w:sz w:val="36"/>
+                                          <w:szCs w:val="36"/>
+                                        </w:rPr>
+                                        <w:t>16/12/2018</w:t>
                                       </w:r>
                                     </w:p>
                                   </w:sdtContent>
@@ -410,7 +468,34 @@
                                     <w:szCs w:val="32"/>
                                     <w:lang w:val="it-IT"/>
                                   </w:rPr>
-                                  <w:t>Luca Grella, Daniele Lunghi</w:t>
+                                  <w:t>Luca Grella</w:t>
+                                </w:r>
+                                <w:r>
+                                  <w:rPr>
+                                    <w:color w:val="FFFFFF" w:themeColor="background1"/>
+                                    <w:sz w:val="32"/>
+                                    <w:szCs w:val="32"/>
+                                    <w:lang w:val="it-IT"/>
+                                  </w:rPr>
+                                  <w:t xml:space="preserve"> 905655 &amp;</w:t>
+                                </w:r>
+                                <w:r>
+                                  <w:rPr>
+                                    <w:color w:val="FFFFFF" w:themeColor="background1"/>
+                                    <w:sz w:val="32"/>
+                                    <w:szCs w:val="32"/>
+                                    <w:lang w:val="it-IT"/>
+                                  </w:rPr>
+                                  <w:t xml:space="preserve"> Daniele Lunghi </w:t>
+                                </w:r>
+                                <w:r>
+                                  <w:rPr>
+                                    <w:color w:val="FFFFFF" w:themeColor="background1"/>
+                                    <w:sz w:val="32"/>
+                                    <w:szCs w:val="32"/>
+                                    <w:lang w:val="it-IT"/>
+                                  </w:rPr>
+                                  <w:t>905083</w:t>
                                 </w:r>
                               </w:p>
                             </w:sdtContent>
@@ -437,6 +522,7 @@
                                 <w:dataBinding w:prefixMappings="xmlns:ns0='http://schemas.openxmlformats.org/officeDocument/2006/extended-properties' " w:xpath="/ns0:Properties[1]/ns0:Company[1]" w:storeItemID="{6668398D-A668-4E3E-A5EB-62B293D839F1}"/>
                                 <w:text/>
                               </w:sdtPr>
+                              <w:sdtEndPr/>
                               <w:sdtContent>
                                 <w:r>
                                   <w:rPr>
@@ -469,6 +555,7 @@
                                 <w:dataBinding w:prefixMappings="xmlns:ns0='http://schemas.microsoft.com/office/2006/coverPageProps' " w:xpath="/ns0:CoverPageProperties[1]/ns0:CompanyAddress[1]" w:storeItemID="{55AF091B-3C7A-41E3-B477-F2FDAA23CFDA}"/>
                                 <w:text/>
                               </w:sdtPr>
+                              <w:sdtEndPr/>
                               <w:sdtContent>
                                 <w:r>
                                   <w:rPr>
@@ -504,6 +591,7 @@
                               <w:dataBinding w:prefixMappings="xmlns:ns0='http://purl.org/dc/elements/1.1/' xmlns:ns1='http://schemas.openxmlformats.org/package/2006/metadata/core-properties' " w:xpath="/ns1:coreProperties[1]/ns0:title[1]" w:storeItemID="{6C3C8BC8-F283-45AE-878A-BAB7291924A1}"/>
                               <w:text/>
                             </w:sdtPr>
+                            <w:sdtEndPr/>
                             <w:sdtContent>
                               <w:p>
                                 <w:pPr>
@@ -545,6 +633,7 @@
                               <w:dataBinding w:prefixMappings="xmlns:ns0='http://purl.org/dc/elements/1.1/' xmlns:ns1='http://schemas.openxmlformats.org/package/2006/metadata/core-properties' " w:xpath="/ns1:coreProperties[1]/ns0:subject[1]" w:storeItemID="{6C3C8BC8-F283-45AE-878A-BAB7291924A1}"/>
                               <w:text/>
                             </w:sdtPr>
+                            <w:sdtEndPr/>
                             <w:sdtContent>
                               <w:p>
                                 <w:pPr>
@@ -566,6 +655,33 @@
                                     <w:szCs w:val="36"/>
                                   </w:rPr>
                                   <w:t>TRACKME</w:t>
+                                </w:r>
+                                <w:r>
+                                  <w:rPr>
+                                    <w:caps/>
+                                    <w:color w:val="44546A" w:themeColor="text2"/>
+                                    <w:sz w:val="36"/>
+                                    <w:szCs w:val="36"/>
+                                  </w:rPr>
+                                  <w:t xml:space="preserve"> – VERSION 2.0 </w:t>
+                                </w:r>
+                                <w:r>
+                                  <w:rPr>
+                                    <w:caps/>
+                                    <w:color w:val="44546A" w:themeColor="text2"/>
+                                    <w:sz w:val="36"/>
+                                    <w:szCs w:val="36"/>
+                                  </w:rPr>
+                                  <w:t xml:space="preserve">– </w:t>
+                                </w:r>
+                                <w:r>
+                                  <w:rPr>
+                                    <w:caps/>
+                                    <w:color w:val="44546A" w:themeColor="text2"/>
+                                    <w:sz w:val="36"/>
+                                    <w:szCs w:val="36"/>
+                                  </w:rPr>
+                                  <w:t>16/12/2018</w:t>
                                 </w:r>
                               </w:p>
                             </w:sdtContent>
@@ -2784,27 +2900,7 @@
             <w:szCs w:val="24"/>
             <w:lang w:val="en-GB"/>
           </w:rPr>
-          <w:t>6. EFF</w:t>
-        </w:r>
-        <w:r>
-          <w:rPr>
-            <w:rStyle w:val="Collegamentoipertestuale"/>
-            <w:noProof/>
-            <w:sz w:val="24"/>
-            <w:szCs w:val="24"/>
-            <w:lang w:val="en-GB"/>
-          </w:rPr>
-          <w:t>O</w:t>
-        </w:r>
-        <w:r>
-          <w:rPr>
-            <w:rStyle w:val="Collegamentoipertestuale"/>
-            <w:noProof/>
-            <w:sz w:val="24"/>
-            <w:szCs w:val="24"/>
-            <w:lang w:val="en-GB"/>
-          </w:rPr>
-          <w:t>RT SPENT</w:t>
+          <w:t>6. EFFORT SPENT</w:t>
         </w:r>
         <w:r>
           <w:rPr>
@@ -4865,28 +4961,79 @@
           <w:u w:val="single"/>
           <w:lang w:val="en-GB"/>
         </w:rPr>
-        <w:t>FAKE</w:t>
-      </w:r>
-    </w:p>
-    <w:p>
-      <w:pPr>
-        <w:autoSpaceDE w:val="0"/>
-        <w:autoSpaceDN w:val="0"/>
-        <w:adjustRightInd w:val="0"/>
-        <w:spacing w:after="0" w:line="240" w:lineRule="auto"/>
-        <w:rPr>
-          <w:rFonts w:cstheme="minorHAnsi"/>
-          <w:sz w:val="24"/>
-          <w:lang w:val="en-GB"/>
-        </w:rPr>
-      </w:pPr>
-      <w:r>
-        <w:rPr>
-          <w:rFonts w:cstheme="minorHAnsi"/>
-          <w:sz w:val="24"/>
-          <w:lang w:val="en-GB"/>
-        </w:rPr>
-        <w:t>The FAKE consists of two physical structures: Application Server and the Database Server.</w:t>
+        <w:t>S</w:t>
+      </w:r>
+      <w:r>
+        <w:rPr>
+          <w:rFonts w:cstheme="minorHAnsi"/>
+          <w:sz w:val="24"/>
+          <w:u w:val="single"/>
+          <w:lang w:val="en-GB"/>
+        </w:rPr>
+        <w:t>ERVICE</w:t>
+      </w:r>
+      <w:r>
+        <w:rPr>
+          <w:rFonts w:cstheme="minorHAnsi"/>
+          <w:sz w:val="24"/>
+          <w:u w:val="single"/>
+          <w:lang w:val="en-GB"/>
+        </w:rPr>
+        <w:t xml:space="preserve"> I</w:t>
+      </w:r>
+      <w:r>
+        <w:rPr>
+          <w:rFonts w:cstheme="minorHAnsi"/>
+          <w:sz w:val="24"/>
+          <w:u w:val="single"/>
+          <w:lang w:val="en-GB"/>
+        </w:rPr>
+        <w:t>NFRASTRUCTURE</w:t>
+      </w:r>
+    </w:p>
+    <w:p>
+      <w:pPr>
+        <w:autoSpaceDE w:val="0"/>
+        <w:autoSpaceDN w:val="0"/>
+        <w:adjustRightInd w:val="0"/>
+        <w:spacing w:after="0" w:line="240" w:lineRule="auto"/>
+        <w:rPr>
+          <w:rFonts w:cstheme="minorHAnsi"/>
+          <w:sz w:val="24"/>
+          <w:lang w:val="en-GB"/>
+        </w:rPr>
+      </w:pPr>
+      <w:r>
+        <w:rPr>
+          <w:rFonts w:cstheme="minorHAnsi"/>
+          <w:sz w:val="24"/>
+          <w:lang w:val="en-GB"/>
+        </w:rPr>
+        <w:t xml:space="preserve">The </w:t>
+      </w:r>
+      <w:r>
+        <w:rPr>
+          <w:rFonts w:cstheme="minorHAnsi"/>
+          <w:sz w:val="24"/>
+          <w:lang w:val="en-GB"/>
+        </w:rPr>
+        <w:t>Service Infrastructure</w:t>
+      </w:r>
+      <w:r>
+        <w:rPr>
+          <w:rFonts w:cstheme="minorHAnsi"/>
+          <w:sz w:val="24"/>
+          <w:lang w:val="en-GB"/>
+        </w:rPr>
+        <w:t xml:space="preserve"> </w:t>
+      </w:r>
+      <w:r>
+        <w:rPr>
+          <w:rFonts w:cstheme="minorHAnsi"/>
+          <w:sz w:val="24"/>
+          <w:lang w:val="en-GB"/>
+        </w:rPr>
+        <w:t>consists of two physical structures: Application Server and the Database Server.</w:t>
       </w:r>
     </w:p>
     <w:p>
@@ -5013,7 +5160,39 @@
           <w:sz w:val="24"/>
           <w:lang w:val="en-GB"/>
         </w:rPr>
-        <w:t>The mobile application allows all the users and the administrator to interact directly with the system. It provides them with and interface and it handles the devices of the NUs, guaranteeing that the flow of data they produce is routed to the FAKE.</w:t>
+        <w:t xml:space="preserve">The mobile application allows all the users and the administrator to interact directly with the system. It provides them </w:t>
+      </w:r>
+      <w:r>
+        <w:rPr>
+          <w:rFonts w:cstheme="minorHAnsi"/>
+          <w:sz w:val="24"/>
+          <w:lang w:val="en-GB"/>
+        </w:rPr>
+        <w:t>with,</w:t>
+      </w:r>
+      <w:r>
+        <w:rPr>
+          <w:rFonts w:cstheme="minorHAnsi"/>
+          <w:sz w:val="24"/>
+          <w:lang w:val="en-GB"/>
+        </w:rPr>
+        <w:t xml:space="preserve"> and interface and it handles the devices of the NUs, guaranteeing that the flow of data they produce is routed to the </w:t>
+      </w:r>
+      <w:r>
+        <w:rPr>
+          <w:rFonts w:cstheme="minorHAnsi"/>
+          <w:sz w:val="24"/>
+          <w:lang w:val="en-GB"/>
+        </w:rPr>
+        <w:t>Service Infrastructure</w:t>
+      </w:r>
+      <w:r>
+        <w:rPr>
+          <w:rFonts w:cstheme="minorHAnsi"/>
+          <w:sz w:val="24"/>
+          <w:lang w:val="en-GB"/>
+        </w:rPr>
+        <w:t>.</w:t>
       </w:r>
     </w:p>
     <w:p>
@@ -6477,16 +6656,6 @@
           <w:lang w:val="en-GB"/>
         </w:rPr>
       </w:pPr>
-    </w:p>
-    <w:p>
-      <w:pPr>
-        <w:spacing w:after="0"/>
-        <w:rPr>
-          <w:rFonts w:cstheme="minorHAnsi"/>
-          <w:sz w:val="24"/>
-          <w:lang w:val="en-GB"/>
-        </w:rPr>
-      </w:pPr>
       <w:r>
         <w:rPr>
           <w:rFonts w:cstheme="minorHAnsi"/>
@@ -6495,10 +6664,10 @@
           <w:lang w:val="en-GB"/>
         </w:rPr>
         <w:drawing>
-          <wp:inline distT="0" distB="0" distL="0" distR="0" wp14:anchorId="56080D11" wp14:editId="10222B58">
+          <wp:inline distT="0" distB="0" distL="0" distR="0" wp14:anchorId="0A76D837" wp14:editId="19833B00">
             <wp:extent cx="6120130" cy="2517775"/>
             <wp:effectExtent l="0" t="0" r="1270" b="0"/>
-            <wp:docPr id="11" name="Immagine 11"/>
+            <wp:docPr id="5" name="Immagine 5"/>
             <wp:cNvGraphicFramePr>
               <a:graphicFrameLocks xmlns:a="http://schemas.openxmlformats.org/drawingml/2006/main" noChangeAspect="1"/>
             </wp:cNvGraphicFramePr>
@@ -6506,7 +6675,7 @@
               <a:graphicData uri="http://schemas.openxmlformats.org/drawingml/2006/picture">
                 <pic:pic xmlns:pic="http://schemas.openxmlformats.org/drawingml/2006/picture">
                   <pic:nvPicPr>
-                    <pic:cNvPr id="11" name="sequencediagramSOS4.jpg"/>
+                    <pic:cNvPr id="5" name="sequencediagramSOS5.jpg"/>
                     <pic:cNvPicPr/>
                   </pic:nvPicPr>
                   <pic:blipFill>
@@ -6646,10 +6815,10 @@
           <w:lang w:val="en-GB"/>
         </w:rPr>
         <w:drawing>
-          <wp:inline distT="0" distB="0" distL="0" distR="0" wp14:anchorId="0C9F60B3" wp14:editId="51B61796">
-            <wp:extent cx="6120130" cy="2981325"/>
-            <wp:effectExtent l="0" t="0" r="1270" b="3175"/>
-            <wp:docPr id="8" name="Immagine 8"/>
+          <wp:inline distT="0" distB="0" distL="0" distR="0" wp14:anchorId="0B43474F" wp14:editId="493EA765">
+            <wp:extent cx="6120130" cy="2954020"/>
+            <wp:effectExtent l="0" t="0" r="1270" b="5080"/>
+            <wp:docPr id="4" name="Immagine 4"/>
             <wp:cNvGraphicFramePr>
               <a:graphicFrameLocks xmlns:a="http://schemas.openxmlformats.org/drawingml/2006/main" noChangeAspect="1"/>
             </wp:cNvGraphicFramePr>
@@ -6657,7 +6826,7 @@
               <a:graphicData uri="http://schemas.openxmlformats.org/drawingml/2006/picture">
                 <pic:pic xmlns:pic="http://schemas.openxmlformats.org/drawingml/2006/picture">
                   <pic:nvPicPr>
-                    <pic:cNvPr id="8" name="DDInterface.jpg"/>
+                    <pic:cNvPr id="4" name="DDInterface4.jpg"/>
                     <pic:cNvPicPr/>
                   </pic:nvPicPr>
                   <pic:blipFill>
@@ -6675,7 +6844,7 @@
                   <pic:spPr>
                     <a:xfrm>
                       <a:off x="0" y="0"/>
-                      <a:ext cx="6120130" cy="2981325"/>
+                      <a:ext cx="6120130" cy="2954020"/>
                     </a:xfrm>
                     <a:prstGeom prst="rect">
                       <a:avLst/>
@@ -7248,7 +7417,7 @@
           <w:szCs w:val="22"/>
           <w:lang w:val="en-GB"/>
         </w:rPr>
-        <w:t xml:space="preserve">- </w:t>
+        <w:t>-</w:t>
       </w:r>
       <w:r>
         <w:rPr>
@@ -10915,25 +11084,7 @@
           <w:sz w:val="24"/>
           <w:lang w:val="en-GB"/>
         </w:rPr>
-        <w:t xml:space="preserve">The </w:t>
-      </w:r>
-      <w:proofErr w:type="spellStart"/>
-      <w:r>
-        <w:rPr>
-          <w:rFonts w:cstheme="minorHAnsi"/>
-          <w:sz w:val="24"/>
-          <w:lang w:val="en-GB"/>
-        </w:rPr>
-        <w:t>RequestHandler</w:t>
-      </w:r>
-      <w:proofErr w:type="spellEnd"/>
-      <w:r>
-        <w:rPr>
-          <w:rFonts w:cstheme="minorHAnsi"/>
-          <w:sz w:val="24"/>
-          <w:lang w:val="en-GB"/>
-        </w:rPr>
-        <w:t xml:space="preserve"> and the AssociationsHandler are strongly related, so they should be implemented in parallel. The AccessDataHandler depends on both.</w:t>
+        <w:t>The RequestHandler and the AssociationsHandler are strongly related, so they should be implemented in parallel. The AccessDataHandler depends on both.</w:t>
       </w:r>
     </w:p>
     <w:p>
@@ -14472,8 +14623,6 @@
       <w:bookmarkStart w:id="145" w:name="_Toc532244212"/>
       <w:bookmarkStart w:id="146" w:name="_Toc532660797"/>
       <w:bookmarkStart w:id="147" w:name="_Toc532661886"/>
-      <w:bookmarkStart w:id="148" w:name="_GoBack"/>
-      <w:bookmarkEnd w:id="148"/>
       <w:r>
         <w:rPr>
           <w:sz w:val="36"/>
@@ -14559,6 +14708,8 @@
       </w:pPr>
     </w:p>
     <w:sectPr>
+      <w:footerReference w:type="even" r:id="rId18"/>
+      <w:footerReference w:type="default" r:id="rId19"/>
       <w:pgSz w:w="11906" w:h="16838"/>
       <w:pgMar w:top="1417" w:right="1134" w:bottom="1134" w:left="1134" w:header="708" w:footer="708" w:gutter="0"/>
       <w:pgNumType w:start="0"/>
@@ -14600,6 +14751,123 @@
     </w:p>
   </w:endnote>
 </w:endnotes>
+</file>
+
+<file path=word/footer1.xml><?xml version="1.0" encoding="utf-8"?>
+<w:ftr xmlns:wpc="http://schemas.microsoft.com/office/word/2010/wordprocessingCanvas" xmlns:cx="http://schemas.microsoft.com/office/drawing/2014/chartex" xmlns:cx1="http://schemas.microsoft.com/office/drawing/2015/9/8/chartex" xmlns:cx2="http://schemas.microsoft.com/office/drawing/2015/10/21/chartex" xmlns:cx3="http://schemas.microsoft.com/office/drawing/2016/5/9/chartex" xmlns:cx4="http://schemas.microsoft.com/office/drawing/2016/5/10/chartex" xmlns:cx5="http://schemas.microsoft.com/office/drawing/2016/5/11/chartex" xmlns:cx6="http://schemas.microsoft.com/office/drawing/2016/5/12/chartex" xmlns:cx7="http://schemas.microsoft.com/office/drawing/2016/5/13/chartex" xmlns:cx8="http://schemas.microsoft.com/office/drawing/2016/5/14/chartex" xmlns:mc="http://schemas.openxmlformats.org/markup-compatibility/2006" xmlns:aink="http://schemas.microsoft.com/office/drawing/2016/ink" xmlns:am3d="http://schemas.microsoft.com/office/drawing/2017/model3d" xmlns:o="urn:schemas-microsoft-com:office:office" xmlns:r="http://schemas.openxmlformats.org/officeDocument/2006/relationships" xmlns:m="http://schemas.openxmlformats.org/officeDocument/2006/math" xmlns:v="urn:schemas-microsoft-com:vml" xmlns:wp14="http://schemas.microsoft.com/office/word/2010/wordprocessingDrawing" xmlns:wp="http://schemas.openxmlformats.org/drawingml/2006/wordprocessingDrawing" xmlns:w10="urn:schemas-microsoft-com:office:word" xmlns:w="http://schemas.openxmlformats.org/wordprocessingml/2006/main" xmlns:w14="http://schemas.microsoft.com/office/word/2010/wordml" xmlns:w15="http://schemas.microsoft.com/office/word/2012/wordml" xmlns:w16cid="http://schemas.microsoft.com/office/word/2016/wordml/cid" xmlns:w16se="http://schemas.microsoft.com/office/word/2015/wordml/symex" xmlns:wpg="http://schemas.microsoft.com/office/word/2010/wordprocessingGroup" xmlns:wpi="http://schemas.microsoft.com/office/word/2010/wordprocessingInk" xmlns:wne="http://schemas.microsoft.com/office/word/2006/wordml" xmlns:wps="http://schemas.microsoft.com/office/word/2010/wordprocessingShape" mc:Ignorable="w14 w15 w16se w16cid wp14">
+  <w:sdt>
+    <w:sdtPr>
+      <w:rPr>
+        <w:rStyle w:val="Numeropagina"/>
+      </w:rPr>
+      <w:id w:val="1182406662"/>
+      <w:docPartObj>
+        <w:docPartGallery w:val="Page Numbers (Bottom of Page)"/>
+        <w:docPartUnique/>
+      </w:docPartObj>
+    </w:sdtPr>
+    <w:sdtContent>
+      <w:p>
+        <w:pPr>
+          <w:pStyle w:val="Pidipagina"/>
+          <w:framePr w:wrap="none" w:vAnchor="text" w:hAnchor="margin" w:xAlign="right" w:y="1"/>
+          <w:rPr>
+            <w:rStyle w:val="Numeropagina"/>
+          </w:rPr>
+        </w:pPr>
+        <w:r>
+          <w:rPr>
+            <w:rStyle w:val="Numeropagina"/>
+          </w:rPr>
+          <w:fldChar w:fldCharType="begin"/>
+        </w:r>
+        <w:r>
+          <w:rPr>
+            <w:rStyle w:val="Numeropagina"/>
+          </w:rPr>
+          <w:instrText xml:space="preserve"> PAGE </w:instrText>
+        </w:r>
+        <w:r>
+          <w:rPr>
+            <w:rStyle w:val="Numeropagina"/>
+          </w:rPr>
+          <w:fldChar w:fldCharType="end"/>
+        </w:r>
+      </w:p>
+    </w:sdtContent>
+  </w:sdt>
+  <w:p>
+    <w:pPr>
+      <w:pStyle w:val="Pidipagina"/>
+      <w:ind w:right="360"/>
+    </w:pPr>
+  </w:p>
+</w:ftr>
+</file>
+
+<file path=word/footer2.xml><?xml version="1.0" encoding="utf-8"?>
+<w:ftr xmlns:wpc="http://schemas.microsoft.com/office/word/2010/wordprocessingCanvas" xmlns:cx="http://schemas.microsoft.com/office/drawing/2014/chartex" xmlns:cx1="http://schemas.microsoft.com/office/drawing/2015/9/8/chartex" xmlns:cx2="http://schemas.microsoft.com/office/drawing/2015/10/21/chartex" xmlns:cx3="http://schemas.microsoft.com/office/drawing/2016/5/9/chartex" xmlns:cx4="http://schemas.microsoft.com/office/drawing/2016/5/10/chartex" xmlns:cx5="http://schemas.microsoft.com/office/drawing/2016/5/11/chartex" xmlns:cx6="http://schemas.microsoft.com/office/drawing/2016/5/12/chartex" xmlns:cx7="http://schemas.microsoft.com/office/drawing/2016/5/13/chartex" xmlns:cx8="http://schemas.microsoft.com/office/drawing/2016/5/14/chartex" xmlns:mc="http://schemas.openxmlformats.org/markup-compatibility/2006" xmlns:aink="http://schemas.microsoft.com/office/drawing/2016/ink" xmlns:am3d="http://schemas.microsoft.com/office/drawing/2017/model3d" xmlns:o="urn:schemas-microsoft-com:office:office" xmlns:r="http://schemas.openxmlformats.org/officeDocument/2006/relationships" xmlns:m="http://schemas.openxmlformats.org/officeDocument/2006/math" xmlns:v="urn:schemas-microsoft-com:vml" xmlns:wp14="http://schemas.microsoft.com/office/word/2010/wordprocessingDrawing" xmlns:wp="http://schemas.openxmlformats.org/drawingml/2006/wordprocessingDrawing" xmlns:w10="urn:schemas-microsoft-com:office:word" xmlns:w="http://schemas.openxmlformats.org/wordprocessingml/2006/main" xmlns:w14="http://schemas.microsoft.com/office/word/2010/wordml" xmlns:w15="http://schemas.microsoft.com/office/word/2012/wordml" xmlns:w16cid="http://schemas.microsoft.com/office/word/2016/wordml/cid" xmlns:w16se="http://schemas.microsoft.com/office/word/2015/wordml/symex" xmlns:wpg="http://schemas.microsoft.com/office/word/2010/wordprocessingGroup" xmlns:wpi="http://schemas.microsoft.com/office/word/2010/wordprocessingInk" xmlns:wne="http://schemas.microsoft.com/office/word/2006/wordml" xmlns:wps="http://schemas.microsoft.com/office/word/2010/wordprocessingShape" mc:Ignorable="w14 w15 w16se w16cid wp14">
+  <w:sdt>
+    <w:sdtPr>
+      <w:rPr>
+        <w:rStyle w:val="Numeropagina"/>
+      </w:rPr>
+      <w:id w:val="82574281"/>
+      <w:docPartObj>
+        <w:docPartGallery w:val="Page Numbers (Bottom of Page)"/>
+        <w:docPartUnique/>
+      </w:docPartObj>
+    </w:sdtPr>
+    <w:sdtContent>
+      <w:p>
+        <w:pPr>
+          <w:pStyle w:val="Pidipagina"/>
+          <w:framePr w:wrap="none" w:vAnchor="text" w:hAnchor="margin" w:xAlign="right" w:y="1"/>
+          <w:rPr>
+            <w:rStyle w:val="Numeropagina"/>
+          </w:rPr>
+        </w:pPr>
+        <w:r>
+          <w:rPr>
+            <w:rStyle w:val="Numeropagina"/>
+          </w:rPr>
+          <w:fldChar w:fldCharType="begin"/>
+        </w:r>
+        <w:r>
+          <w:rPr>
+            <w:rStyle w:val="Numeropagina"/>
+          </w:rPr>
+          <w:instrText xml:space="preserve"> PAGE </w:instrText>
+        </w:r>
+        <w:r>
+          <w:rPr>
+            <w:rStyle w:val="Numeropagina"/>
+          </w:rPr>
+          <w:fldChar w:fldCharType="separate"/>
+        </w:r>
+        <w:r>
+          <w:rPr>
+            <w:rStyle w:val="Numeropagina"/>
+            <w:noProof/>
+          </w:rPr>
+          <w:t>1</w:t>
+        </w:r>
+        <w:r>
+          <w:rPr>
+            <w:rStyle w:val="Numeropagina"/>
+          </w:rPr>
+          <w:fldChar w:fldCharType="end"/>
+        </w:r>
+      </w:p>
+    </w:sdtContent>
+  </w:sdt>
+  <w:p>
+    <w:pPr>
+      <w:pStyle w:val="Pidipagina"/>
+      <w:ind w:right="360"/>
+    </w:pPr>
+  </w:p>
+</w:ftr>
 </file>
 
 <file path=word/footnotes.xml><?xml version="1.0" encoding="utf-8"?>
@@ -16251,7 +16519,6 @@
     <w:basedOn w:val="Normale"/>
     <w:link w:val="PidipaginaCarattere"/>
     <w:uiPriority w:val="99"/>
-    <w:semiHidden/>
     <w:unhideWhenUsed/>
     <w:rsid w:val="00F00AC2"/>
     <w:pPr>
@@ -16267,8 +16534,54 @@
     <w:basedOn w:val="Carpredefinitoparagrafo"/>
     <w:link w:val="Pidipagina"/>
     <w:uiPriority w:val="99"/>
+    <w:rsid w:val="005818F2"/>
+  </w:style>
+  <w:style w:type="paragraph" w:styleId="Testonotaapidipagina">
+    <w:name w:val="footnote text"/>
+    <w:basedOn w:val="Normale"/>
+    <w:link w:val="TestonotaapidipaginaCarattere"/>
+    <w:uiPriority w:val="99"/>
     <w:semiHidden/>
-    <w:rsid w:val="005818F2"/>
+    <w:unhideWhenUsed/>
+    <w:rsid w:val="00746FFB"/>
+    <w:pPr>
+      <w:spacing w:after="0" w:line="240" w:lineRule="auto"/>
+    </w:pPr>
+    <w:rPr>
+      <w:sz w:val="20"/>
+      <w:szCs w:val="20"/>
+    </w:rPr>
+  </w:style>
+  <w:style w:type="character" w:customStyle="1" w:styleId="TestonotaapidipaginaCarattere">
+    <w:name w:val="Testo nota a piè di pagina Carattere"/>
+    <w:basedOn w:val="Carpredefinitoparagrafo"/>
+    <w:link w:val="Testonotaapidipagina"/>
+    <w:uiPriority w:val="99"/>
+    <w:semiHidden/>
+    <w:rsid w:val="00746FFB"/>
+    <w:rPr>
+      <w:sz w:val="20"/>
+      <w:szCs w:val="20"/>
+    </w:rPr>
+  </w:style>
+  <w:style w:type="character" w:styleId="Rimandonotaapidipagina">
+    <w:name w:val="footnote reference"/>
+    <w:basedOn w:val="Carpredefinitoparagrafo"/>
+    <w:uiPriority w:val="99"/>
+    <w:semiHidden/>
+    <w:unhideWhenUsed/>
+    <w:rsid w:val="00746FFB"/>
+    <w:rPr>
+      <w:vertAlign w:val="superscript"/>
+    </w:rPr>
+  </w:style>
+  <w:style w:type="character" w:styleId="Numeropagina">
+    <w:name w:val="page number"/>
+    <w:basedOn w:val="Carpredefinitoparagrafo"/>
+    <w:uiPriority w:val="99"/>
+    <w:semiHidden/>
+    <w:unhideWhenUsed/>
+    <w:rsid w:val="00746FFB"/>
   </w:style>
 </w:styles>
 </file>
@@ -16573,7 +16886,7 @@
 </file>
 
 <file path=customXml/itemProps1.xml><?xml version="1.0" encoding="utf-8"?>
-<ds:datastoreItem xmlns:ds="http://schemas.openxmlformats.org/officeDocument/2006/customXml" ds:itemID="{CCE64877-E73A-FC44-9D5B-29D743B78E97}">
+<ds:datastoreItem xmlns:ds="http://schemas.openxmlformats.org/officeDocument/2006/customXml" ds:itemID="{C1849664-D5B4-6447-9F84-B7304837D6D4}">
   <ds:schemaRefs>
     <ds:schemaRef ds:uri="http://schemas.openxmlformats.org/officeDocument/2006/bibliography"/>
   </ds:schemaRefs>

</xml_diff>

<commit_message>
last commit, RASD2 & DD2 update
</commit_message>
<xml_diff>
--- a/DD/DD2.docx
+++ b/DD/DD2.docx
@@ -140,6 +140,7 @@
                                     <w:dataBinding w:prefixMappings="xmlns:ns0='http://purl.org/dc/elements/1.1/' xmlns:ns1='http://schemas.openxmlformats.org/package/2006/metadata/core-properties' " w:xpath="/ns1:coreProperties[1]/ns0:creator[1]" w:storeItemID="{6C3C8BC8-F283-45AE-878A-BAB7291924A1}"/>
                                     <w:text/>
                                   </w:sdtPr>
+                                  <w:sdtEndPr/>
                                   <w:sdtContent>
                                     <w:p>
                                       <w:pPr>
@@ -394,16 +395,7 @@
                                           <w:sz w:val="36"/>
                                           <w:szCs w:val="36"/>
                                         </w:rPr>
-                                        <w:t xml:space="preserve">– </w:t>
-                                      </w:r>
-                                      <w:r>
-                                        <w:rPr>
-                                          <w:caps/>
-                                          <w:color w:val="44546A" w:themeColor="text2"/>
-                                          <w:sz w:val="36"/>
-                                          <w:szCs w:val="36"/>
-                                        </w:rPr>
-                                        <w:t>16/12/2018</w:t>
+                                        <w:t>– 16/12/2018</w:t>
                                       </w:r>
                                     </w:p>
                                   </w:sdtContent>
@@ -716,6 +708,7 @@
         </w:p>
       </w:sdtContent>
     </w:sdt>
+    <w:bookmarkStart w:id="0" w:name="_GoBack"/>
     <w:p>
       <w:pPr>
         <w:pStyle w:val="Sommario1"/>
@@ -755,7 +748,7 @@
         </w:rPr>
         <w:fldChar w:fldCharType="separate"/>
       </w:r>
-      <w:hyperlink w:anchor="_Toc532661859" w:history="1">
+      <w:hyperlink w:anchor="_Toc532761962" w:history="1">
         <w:r>
           <w:rPr>
             <w:rStyle w:val="Collegamentoipertestuale"/>
@@ -791,7 +784,7 @@
             <w:sz w:val="24"/>
             <w:szCs w:val="24"/>
           </w:rPr>
-          <w:instrText xml:space="preserve"> PAGEREF _Toc532661859 \h </w:instrText>
+          <w:instrText xml:space="preserve"> PAGEREF _Toc532761962 \h </w:instrText>
         </w:r>
         <w:r>
           <w:rPr>
@@ -844,7 +837,7 @@
           <w:lang w:eastAsia="it-IT"/>
         </w:rPr>
       </w:pPr>
-      <w:hyperlink w:anchor="_Toc532661860" w:history="1">
+      <w:hyperlink w:anchor="_Toc532761963" w:history="1">
         <w:r>
           <w:rPr>
             <w:rStyle w:val="Collegamentoipertestuale"/>
@@ -880,7 +873,7 @@
             <w:sz w:val="24"/>
             <w:szCs w:val="24"/>
           </w:rPr>
-          <w:instrText xml:space="preserve"> PAGEREF _Toc532661860 \h </w:instrText>
+          <w:instrText xml:space="preserve"> PAGEREF _Toc532761963 \h </w:instrText>
         </w:r>
         <w:r>
           <w:rPr>
@@ -933,7 +926,7 @@
           <w:lang w:eastAsia="it-IT"/>
         </w:rPr>
       </w:pPr>
-      <w:hyperlink w:anchor="_Toc532661861" w:history="1">
+      <w:hyperlink w:anchor="_Toc532761964" w:history="1">
         <w:r>
           <w:rPr>
             <w:rStyle w:val="Collegamentoipertestuale"/>
@@ -969,7 +962,7 @@
             <w:sz w:val="24"/>
             <w:szCs w:val="24"/>
           </w:rPr>
-          <w:instrText xml:space="preserve"> PAGEREF _Toc532661861 \h </w:instrText>
+          <w:instrText xml:space="preserve"> PAGEREF _Toc532761964 \h </w:instrText>
         </w:r>
         <w:r>
           <w:rPr>
@@ -1022,7 +1015,7 @@
           <w:lang w:eastAsia="it-IT"/>
         </w:rPr>
       </w:pPr>
-      <w:hyperlink w:anchor="_Toc532661862" w:history="1">
+      <w:hyperlink w:anchor="_Toc532761965" w:history="1">
         <w:r>
           <w:rPr>
             <w:rStyle w:val="Collegamentoipertestuale"/>
@@ -1058,7 +1051,7 @@
             <w:sz w:val="24"/>
             <w:szCs w:val="24"/>
           </w:rPr>
-          <w:instrText xml:space="preserve"> PAGEREF _Toc532661862 \h </w:instrText>
+          <w:instrText xml:space="preserve"> PAGEREF _Toc532761965 \h </w:instrText>
         </w:r>
         <w:r>
           <w:rPr>
@@ -1111,7 +1104,7 @@
           <w:lang w:eastAsia="it-IT"/>
         </w:rPr>
       </w:pPr>
-      <w:hyperlink w:anchor="_Toc532661863" w:history="1">
+      <w:hyperlink w:anchor="_Toc532761966" w:history="1">
         <w:r>
           <w:rPr>
             <w:rStyle w:val="Collegamentoipertestuale"/>
@@ -1147,7 +1140,7 @@
             <w:sz w:val="24"/>
             <w:szCs w:val="24"/>
           </w:rPr>
-          <w:instrText xml:space="preserve"> PAGEREF _Toc532661863 \h </w:instrText>
+          <w:instrText xml:space="preserve"> PAGEREF _Toc532761966 \h </w:instrText>
         </w:r>
         <w:r>
           <w:rPr>
@@ -1200,7 +1193,7 @@
           <w:lang w:eastAsia="it-IT"/>
         </w:rPr>
       </w:pPr>
-      <w:hyperlink w:anchor="_Toc532661864" w:history="1">
+      <w:hyperlink w:anchor="_Toc532761967" w:history="1">
         <w:r>
           <w:rPr>
             <w:rStyle w:val="Collegamentoipertestuale"/>
@@ -1236,7 +1229,7 @@
             <w:sz w:val="24"/>
             <w:szCs w:val="24"/>
           </w:rPr>
-          <w:instrText xml:space="preserve"> PAGEREF _Toc532661864 \h </w:instrText>
+          <w:instrText xml:space="preserve"> PAGEREF _Toc532761967 \h </w:instrText>
         </w:r>
         <w:r>
           <w:rPr>
@@ -1289,7 +1282,7 @@
           <w:lang w:eastAsia="it-IT"/>
         </w:rPr>
       </w:pPr>
-      <w:hyperlink w:anchor="_Toc532661865" w:history="1">
+      <w:hyperlink w:anchor="_Toc532761968" w:history="1">
         <w:r>
           <w:rPr>
             <w:rStyle w:val="Collegamentoipertestuale"/>
@@ -1325,7 +1318,7 @@
             <w:sz w:val="24"/>
             <w:szCs w:val="24"/>
           </w:rPr>
-          <w:instrText xml:space="preserve"> PAGEREF _Toc532661865 \h </w:instrText>
+          <w:instrText xml:space="preserve"> PAGEREF _Toc532761968 \h </w:instrText>
         </w:r>
         <w:r>
           <w:rPr>
@@ -1378,7 +1371,7 @@
           <w:lang w:eastAsia="it-IT"/>
         </w:rPr>
       </w:pPr>
-      <w:hyperlink w:anchor="_Toc532661866" w:history="1">
+      <w:hyperlink w:anchor="_Toc532761969" w:history="1">
         <w:r>
           <w:rPr>
             <w:rStyle w:val="Collegamentoipertestuale"/>
@@ -1414,7 +1407,7 @@
             <w:sz w:val="24"/>
             <w:szCs w:val="24"/>
           </w:rPr>
-          <w:instrText xml:space="preserve"> PAGEREF _Toc532661866 \h </w:instrText>
+          <w:instrText xml:space="preserve"> PAGEREF _Toc532761969 \h </w:instrText>
         </w:r>
         <w:r>
           <w:rPr>
@@ -1467,7 +1460,7 @@
           <w:lang w:eastAsia="it-IT"/>
         </w:rPr>
       </w:pPr>
-      <w:hyperlink w:anchor="_Toc532661867" w:history="1">
+      <w:hyperlink w:anchor="_Toc532761970" w:history="1">
         <w:r>
           <w:rPr>
             <w:rStyle w:val="Collegamentoipertestuale"/>
@@ -1503,7 +1496,7 @@
             <w:sz w:val="24"/>
             <w:szCs w:val="24"/>
           </w:rPr>
-          <w:instrText xml:space="preserve"> PAGEREF _Toc532661867 \h </w:instrText>
+          <w:instrText xml:space="preserve"> PAGEREF _Toc532761970 \h </w:instrText>
         </w:r>
         <w:r>
           <w:rPr>
@@ -1556,7 +1549,7 @@
           <w:lang w:eastAsia="it-IT"/>
         </w:rPr>
       </w:pPr>
-      <w:hyperlink w:anchor="_Toc532661868" w:history="1">
+      <w:hyperlink w:anchor="_Toc532761971" w:history="1">
         <w:r>
           <w:rPr>
             <w:rStyle w:val="Collegamentoipertestuale"/>
@@ -1592,7 +1585,7 @@
             <w:sz w:val="24"/>
             <w:szCs w:val="24"/>
           </w:rPr>
-          <w:instrText xml:space="preserve"> PAGEREF _Toc532661868 \h </w:instrText>
+          <w:instrText xml:space="preserve"> PAGEREF _Toc532761971 \h </w:instrText>
         </w:r>
         <w:r>
           <w:rPr>
@@ -1645,7 +1638,7 @@
           <w:lang w:eastAsia="it-IT"/>
         </w:rPr>
       </w:pPr>
-      <w:hyperlink w:anchor="_Toc532661869" w:history="1">
+      <w:hyperlink w:anchor="_Toc532761972" w:history="1">
         <w:r>
           <w:rPr>
             <w:rStyle w:val="Collegamentoipertestuale"/>
@@ -1681,7 +1674,7 @@
             <w:sz w:val="24"/>
             <w:szCs w:val="24"/>
           </w:rPr>
-          <w:instrText xml:space="preserve"> PAGEREF _Toc532661869 \h </w:instrText>
+          <w:instrText xml:space="preserve"> PAGEREF _Toc532761972 \h </w:instrText>
         </w:r>
         <w:r>
           <w:rPr>
@@ -1734,7 +1727,7 @@
           <w:lang w:eastAsia="it-IT"/>
         </w:rPr>
       </w:pPr>
-      <w:hyperlink w:anchor="_Toc532661870" w:history="1">
+      <w:hyperlink w:anchor="_Toc532761973" w:history="1">
         <w:r>
           <w:rPr>
             <w:rStyle w:val="Collegamentoipertestuale"/>
@@ -1770,7 +1763,7 @@
             <w:sz w:val="24"/>
             <w:szCs w:val="24"/>
           </w:rPr>
-          <w:instrText xml:space="preserve"> PAGEREF _Toc532661870 \h </w:instrText>
+          <w:instrText xml:space="preserve"> PAGEREF _Toc532761973 \h </w:instrText>
         </w:r>
         <w:r>
           <w:rPr>
@@ -1823,7 +1816,7 @@
           <w:lang w:eastAsia="it-IT"/>
         </w:rPr>
       </w:pPr>
-      <w:hyperlink w:anchor="_Toc532661871" w:history="1">
+      <w:hyperlink w:anchor="_Toc532761974" w:history="1">
         <w:r>
           <w:rPr>
             <w:rStyle w:val="Collegamentoipertestuale"/>
@@ -1859,7 +1852,7 @@
             <w:sz w:val="24"/>
             <w:szCs w:val="24"/>
           </w:rPr>
-          <w:instrText xml:space="preserve"> PAGEREF _Toc532661871 \h </w:instrText>
+          <w:instrText xml:space="preserve"> PAGEREF _Toc532761974 \h </w:instrText>
         </w:r>
         <w:r>
           <w:rPr>
@@ -1912,7 +1905,7 @@
           <w:lang w:eastAsia="it-IT"/>
         </w:rPr>
       </w:pPr>
-      <w:hyperlink w:anchor="_Toc532661872" w:history="1">
+      <w:hyperlink w:anchor="_Toc532761975" w:history="1">
         <w:r>
           <w:rPr>
             <w:rStyle w:val="Collegamentoipertestuale"/>
@@ -1948,7 +1941,7 @@
             <w:sz w:val="24"/>
             <w:szCs w:val="24"/>
           </w:rPr>
-          <w:instrText xml:space="preserve"> PAGEREF _Toc532661872 \h </w:instrText>
+          <w:instrText xml:space="preserve"> PAGEREF _Toc532761975 \h </w:instrText>
         </w:r>
         <w:r>
           <w:rPr>
@@ -2001,7 +1994,7 @@
           <w:lang w:eastAsia="it-IT"/>
         </w:rPr>
       </w:pPr>
-      <w:hyperlink w:anchor="_Toc532661873" w:history="1">
+      <w:hyperlink w:anchor="_Toc532761976" w:history="1">
         <w:r>
           <w:rPr>
             <w:rStyle w:val="Collegamentoipertestuale"/>
@@ -2037,7 +2030,7 @@
             <w:sz w:val="24"/>
             <w:szCs w:val="24"/>
           </w:rPr>
-          <w:instrText xml:space="preserve"> PAGEREF _Toc532661873 \h </w:instrText>
+          <w:instrText xml:space="preserve"> PAGEREF _Toc532761976 \h </w:instrText>
         </w:r>
         <w:r>
           <w:rPr>
@@ -2090,7 +2083,7 @@
           <w:lang w:eastAsia="it-IT"/>
         </w:rPr>
       </w:pPr>
-      <w:hyperlink w:anchor="_Toc532661874" w:history="1">
+      <w:hyperlink w:anchor="_Toc532761977" w:history="1">
         <w:r>
           <w:rPr>
             <w:rStyle w:val="Collegamentoipertestuale"/>
@@ -2126,7 +2119,7 @@
             <w:sz w:val="24"/>
             <w:szCs w:val="24"/>
           </w:rPr>
-          <w:instrText xml:space="preserve"> PAGEREF _Toc532661874 \h </w:instrText>
+          <w:instrText xml:space="preserve"> PAGEREF _Toc532761977 \h </w:instrText>
         </w:r>
         <w:r>
           <w:rPr>
@@ -2152,7 +2145,7 @@
             <w:sz w:val="24"/>
             <w:szCs w:val="24"/>
           </w:rPr>
-          <w:t>10</w:t>
+          <w:t>11</w:t>
         </w:r>
         <w:r>
           <w:rPr>
@@ -2179,7 +2172,7 @@
           <w:lang w:eastAsia="it-IT"/>
         </w:rPr>
       </w:pPr>
-      <w:hyperlink w:anchor="_Toc532661875" w:history="1">
+      <w:hyperlink w:anchor="_Toc532761978" w:history="1">
         <w:r>
           <w:rPr>
             <w:rStyle w:val="Collegamentoipertestuale"/>
@@ -2215,7 +2208,7 @@
             <w:sz w:val="24"/>
             <w:szCs w:val="24"/>
           </w:rPr>
-          <w:instrText xml:space="preserve"> PAGEREF _Toc532661875 \h </w:instrText>
+          <w:instrText xml:space="preserve"> PAGEREF _Toc532761978 \h </w:instrText>
         </w:r>
         <w:r>
           <w:rPr>
@@ -2268,7 +2261,7 @@
           <w:lang w:eastAsia="it-IT"/>
         </w:rPr>
       </w:pPr>
-      <w:hyperlink w:anchor="_Toc532661876" w:history="1">
+      <w:hyperlink w:anchor="_Toc532761979" w:history="1">
         <w:r>
           <w:rPr>
             <w:rStyle w:val="Collegamentoipertestuale"/>
@@ -2304,7 +2297,7 @@
             <w:sz w:val="24"/>
             <w:szCs w:val="24"/>
           </w:rPr>
-          <w:instrText xml:space="preserve"> PAGEREF _Toc532661876 \h </w:instrText>
+          <w:instrText xml:space="preserve"> PAGEREF _Toc532761979 \h </w:instrText>
         </w:r>
         <w:r>
           <w:rPr>
@@ -2357,7 +2350,7 @@
           <w:lang w:eastAsia="it-IT"/>
         </w:rPr>
       </w:pPr>
-      <w:hyperlink w:anchor="_Toc532661877" w:history="1">
+      <w:hyperlink w:anchor="_Toc532761980" w:history="1">
         <w:r>
           <w:rPr>
             <w:rStyle w:val="Collegamentoipertestuale"/>
@@ -2393,7 +2386,7 @@
             <w:sz w:val="24"/>
             <w:szCs w:val="24"/>
           </w:rPr>
-          <w:instrText xml:space="preserve"> PAGEREF _Toc532661877 \h </w:instrText>
+          <w:instrText xml:space="preserve"> PAGEREF _Toc532761980 \h </w:instrText>
         </w:r>
         <w:r>
           <w:rPr>
@@ -2446,7 +2439,7 @@
           <w:lang w:eastAsia="it-IT"/>
         </w:rPr>
       </w:pPr>
-      <w:hyperlink w:anchor="_Toc532661878" w:history="1">
+      <w:hyperlink w:anchor="_Toc532761981" w:history="1">
         <w:r>
           <w:rPr>
             <w:rStyle w:val="Collegamentoipertestuale"/>
@@ -2482,7 +2475,7 @@
             <w:sz w:val="24"/>
             <w:szCs w:val="24"/>
           </w:rPr>
-          <w:instrText xml:space="preserve"> PAGEREF _Toc532661878 \h </w:instrText>
+          <w:instrText xml:space="preserve"> PAGEREF _Toc532761981 \h </w:instrText>
         </w:r>
         <w:r>
           <w:rPr>
@@ -2535,7 +2528,7 @@
           <w:lang w:eastAsia="it-IT"/>
         </w:rPr>
       </w:pPr>
-      <w:hyperlink w:anchor="_Toc532661879" w:history="1">
+      <w:hyperlink w:anchor="_Toc532761982" w:history="1">
         <w:r>
           <w:rPr>
             <w:rStyle w:val="Collegamentoipertestuale"/>
@@ -2571,7 +2564,7 @@
             <w:sz w:val="24"/>
             <w:szCs w:val="24"/>
           </w:rPr>
-          <w:instrText xml:space="preserve"> PAGEREF _Toc532661879 \h </w:instrText>
+          <w:instrText xml:space="preserve"> PAGEREF _Toc532761982 \h </w:instrText>
         </w:r>
         <w:r>
           <w:rPr>
@@ -2624,7 +2617,7 @@
           <w:lang w:eastAsia="it-IT"/>
         </w:rPr>
       </w:pPr>
-      <w:hyperlink w:anchor="_Toc532661880" w:history="1">
+      <w:hyperlink w:anchor="_Toc532761983" w:history="1">
         <w:r>
           <w:rPr>
             <w:rStyle w:val="Collegamentoipertestuale"/>
@@ -2660,7 +2653,7 @@
             <w:sz w:val="24"/>
             <w:szCs w:val="24"/>
           </w:rPr>
-          <w:instrText xml:space="preserve"> PAGEREF _Toc532661880 \h </w:instrText>
+          <w:instrText xml:space="preserve"> PAGEREF _Toc532761983 \h </w:instrText>
         </w:r>
         <w:r>
           <w:rPr>
@@ -2713,7 +2706,7 @@
           <w:lang w:eastAsia="it-IT"/>
         </w:rPr>
       </w:pPr>
-      <w:hyperlink w:anchor="_Toc532661881" w:history="1">
+      <w:hyperlink w:anchor="_Toc532761984" w:history="1">
         <w:r>
           <w:rPr>
             <w:rStyle w:val="Collegamentoipertestuale"/>
@@ -2749,7 +2742,7 @@
             <w:sz w:val="24"/>
             <w:szCs w:val="24"/>
           </w:rPr>
-          <w:instrText xml:space="preserve"> PAGEREF _Toc532661881 \h </w:instrText>
+          <w:instrText xml:space="preserve"> PAGEREF _Toc532761984 \h </w:instrText>
         </w:r>
         <w:r>
           <w:rPr>
@@ -2802,7 +2795,7 @@
           <w:lang w:eastAsia="it-IT"/>
         </w:rPr>
       </w:pPr>
-      <w:hyperlink w:anchor="_Toc532661882" w:history="1">
+      <w:hyperlink w:anchor="_Toc532761985" w:history="1">
         <w:r>
           <w:rPr>
             <w:rStyle w:val="Collegamentoipertestuale"/>
@@ -2838,7 +2831,7 @@
             <w:sz w:val="24"/>
             <w:szCs w:val="24"/>
           </w:rPr>
-          <w:instrText xml:space="preserve"> PAGEREF _Toc532661882 \h </w:instrText>
+          <w:instrText xml:space="preserve"> PAGEREF _Toc532761985 \h </w:instrText>
         </w:r>
         <w:r>
           <w:rPr>
@@ -2891,7 +2884,7 @@
           <w:lang w:eastAsia="it-IT"/>
         </w:rPr>
       </w:pPr>
-      <w:hyperlink w:anchor="_Toc532661883" w:history="1">
+      <w:hyperlink w:anchor="_Toc532761986" w:history="1">
         <w:r>
           <w:rPr>
             <w:rStyle w:val="Collegamentoipertestuale"/>
@@ -2927,7 +2920,7 @@
             <w:sz w:val="24"/>
             <w:szCs w:val="24"/>
           </w:rPr>
-          <w:instrText xml:space="preserve"> PAGEREF _Toc532661883 \h </w:instrText>
+          <w:instrText xml:space="preserve"> PAGEREF _Toc532761986 \h </w:instrText>
         </w:r>
         <w:r>
           <w:rPr>
@@ -2980,7 +2973,7 @@
           <w:lang w:eastAsia="it-IT"/>
         </w:rPr>
       </w:pPr>
-      <w:hyperlink w:anchor="_Toc532661884" w:history="1">
+      <w:hyperlink w:anchor="_Toc532761987" w:history="1">
         <w:r>
           <w:rPr>
             <w:rStyle w:val="Collegamentoipertestuale"/>
@@ -3016,7 +3009,7 @@
             <w:sz w:val="24"/>
             <w:szCs w:val="24"/>
           </w:rPr>
-          <w:instrText xml:space="preserve"> PAGEREF _Toc532661884 \h </w:instrText>
+          <w:instrText xml:space="preserve"> PAGEREF _Toc532761987 \h </w:instrText>
         </w:r>
         <w:r>
           <w:rPr>
@@ -3069,7 +3062,7 @@
           <w:lang w:eastAsia="it-IT"/>
         </w:rPr>
       </w:pPr>
-      <w:hyperlink w:anchor="_Toc532661885" w:history="1">
+      <w:hyperlink w:anchor="_Toc532761988" w:history="1">
         <w:r>
           <w:rPr>
             <w:rStyle w:val="Collegamentoipertestuale"/>
@@ -3105,7 +3098,7 @@
             <w:sz w:val="24"/>
             <w:szCs w:val="24"/>
           </w:rPr>
-          <w:instrText xml:space="preserve"> PAGEREF _Toc532661885 \h </w:instrText>
+          <w:instrText xml:space="preserve"> PAGEREF _Toc532761988 \h </w:instrText>
         </w:r>
         <w:r>
           <w:rPr>
@@ -3158,7 +3151,7 @@
           <w:lang w:eastAsia="it-IT"/>
         </w:rPr>
       </w:pPr>
-      <w:hyperlink w:anchor="_Toc532661886" w:history="1">
+      <w:hyperlink w:anchor="_Toc532761989" w:history="1">
         <w:r>
           <w:rPr>
             <w:rStyle w:val="Collegamentoipertestuale"/>
@@ -3194,7 +3187,7 @@
             <w:sz w:val="24"/>
             <w:szCs w:val="24"/>
           </w:rPr>
-          <w:instrText xml:space="preserve"> PAGEREF _Toc532661886 \h </w:instrText>
+          <w:instrText xml:space="preserve"> PAGEREF _Toc532761989 \h </w:instrText>
         </w:r>
         <w:r>
           <w:rPr>
@@ -3248,6 +3241,7 @@
         </w:rPr>
         <w:fldChar w:fldCharType="end"/>
       </w:r>
+      <w:bookmarkEnd w:id="0"/>
     </w:p>
     <w:p>
       <w:pPr>
@@ -3298,11 +3292,12 @@
           <w:lang w:val="en-GB"/>
         </w:rPr>
       </w:pPr>
-      <w:bookmarkStart w:id="0" w:name="_Toc532145957"/>
-      <w:bookmarkStart w:id="1" w:name="_Toc532244145"/>
-      <w:bookmarkStart w:id="2" w:name="_Toc532244185"/>
-      <w:bookmarkStart w:id="3" w:name="_Toc532660770"/>
-      <w:bookmarkStart w:id="4" w:name="_Toc532661859"/>
+      <w:bookmarkStart w:id="1" w:name="_Toc532145957"/>
+      <w:bookmarkStart w:id="2" w:name="_Toc532244145"/>
+      <w:bookmarkStart w:id="3" w:name="_Toc532244185"/>
+      <w:bookmarkStart w:id="4" w:name="_Toc532660770"/>
+      <w:bookmarkStart w:id="5" w:name="_Toc532661859"/>
+      <w:bookmarkStart w:id="6" w:name="_Toc532761962"/>
       <w:r>
         <w:rPr>
           <w:sz w:val="36"/>
@@ -3311,11 +3306,12 @@
         <w:lastRenderedPageBreak/>
         <w:t>1. INTRODUCTION</w:t>
       </w:r>
-      <w:bookmarkEnd w:id="0"/>
       <w:bookmarkEnd w:id="1"/>
       <w:bookmarkEnd w:id="2"/>
       <w:bookmarkEnd w:id="3"/>
       <w:bookmarkEnd w:id="4"/>
+      <w:bookmarkEnd w:id="5"/>
+      <w:bookmarkEnd w:id="6"/>
     </w:p>
     <w:p>
       <w:pPr>
@@ -3326,11 +3322,12 @@
           <w:lang w:val="en-GB"/>
         </w:rPr>
       </w:pPr>
-      <w:bookmarkStart w:id="5" w:name="_Toc532145958"/>
-      <w:bookmarkStart w:id="6" w:name="_Toc532244146"/>
-      <w:bookmarkStart w:id="7" w:name="_Toc532244186"/>
-      <w:bookmarkStart w:id="8" w:name="_Toc532660771"/>
-      <w:bookmarkStart w:id="9" w:name="_Toc532661860"/>
+      <w:bookmarkStart w:id="7" w:name="_Toc532145958"/>
+      <w:bookmarkStart w:id="8" w:name="_Toc532244146"/>
+      <w:bookmarkStart w:id="9" w:name="_Toc532244186"/>
+      <w:bookmarkStart w:id="10" w:name="_Toc532660771"/>
+      <w:bookmarkStart w:id="11" w:name="_Toc532661860"/>
+      <w:bookmarkStart w:id="12" w:name="_Toc532761963"/>
       <w:r>
         <w:rPr>
           <w:sz w:val="28"/>
@@ -3338,11 +3335,12 @@
         </w:rPr>
         <w:t>1A. Purpose</w:t>
       </w:r>
-      <w:bookmarkEnd w:id="5"/>
-      <w:bookmarkEnd w:id="6"/>
       <w:bookmarkEnd w:id="7"/>
       <w:bookmarkEnd w:id="8"/>
       <w:bookmarkEnd w:id="9"/>
+      <w:bookmarkEnd w:id="10"/>
+      <w:bookmarkEnd w:id="11"/>
+      <w:bookmarkEnd w:id="12"/>
     </w:p>
     <w:p>
       <w:pPr>
@@ -3361,14 +3359,23 @@
         </w:rPr>
         <w:t xml:space="preserve">This document integrates the RASD with a more detailed description of the system, its focus is on the technical side of the problem, in order to provide the developers with a detailed description of the critical aspects of the project. </w:t>
       </w:r>
-      <w:r>
-        <w:rPr>
-          <w:rFonts w:cstheme="minorHAnsi"/>
-          <w:sz w:val="24"/>
-          <w:lang w:val="en-GB"/>
-        </w:rPr>
-        <w:br/>
-        <w:t xml:space="preserve"> In particular, the following elements are considered:</w:t>
+    </w:p>
+    <w:p>
+      <w:pPr>
+        <w:spacing w:after="0"/>
+        <w:rPr>
+          <w:rFonts w:cstheme="minorHAnsi"/>
+          <w:sz w:val="24"/>
+          <w:lang w:val="en-GB"/>
+        </w:rPr>
+      </w:pPr>
+      <w:r>
+        <w:rPr>
+          <w:rFonts w:cstheme="minorHAnsi"/>
+          <w:sz w:val="24"/>
+          <w:lang w:val="en-GB"/>
+        </w:rPr>
+        <w:t>In particular, the following elements are considered:</w:t>
       </w:r>
       <w:r>
         <w:rPr>
@@ -3491,11 +3498,12 @@
           <w:lang w:val="en-GB"/>
         </w:rPr>
       </w:pPr>
-      <w:bookmarkStart w:id="10" w:name="_Toc532145959"/>
-      <w:bookmarkStart w:id="11" w:name="_Toc532244147"/>
-      <w:bookmarkStart w:id="12" w:name="_Toc532244187"/>
-      <w:bookmarkStart w:id="13" w:name="_Toc532660772"/>
-      <w:bookmarkStart w:id="14" w:name="_Toc532661861"/>
+      <w:bookmarkStart w:id="13" w:name="_Toc532145959"/>
+      <w:bookmarkStart w:id="14" w:name="_Toc532244147"/>
+      <w:bookmarkStart w:id="15" w:name="_Toc532244187"/>
+      <w:bookmarkStart w:id="16" w:name="_Toc532660772"/>
+      <w:bookmarkStart w:id="17" w:name="_Toc532661861"/>
+      <w:bookmarkStart w:id="18" w:name="_Toc532761964"/>
       <w:r>
         <w:rPr>
           <w:sz w:val="28"/>
@@ -3503,129 +3511,12 @@
         </w:rPr>
         <w:t>1B. Scope</w:t>
       </w:r>
-      <w:bookmarkEnd w:id="10"/>
-      <w:bookmarkEnd w:id="11"/>
-      <w:bookmarkEnd w:id="12"/>
       <w:bookmarkEnd w:id="13"/>
       <w:bookmarkEnd w:id="14"/>
-    </w:p>
-    <w:p>
-      <w:pPr>
-        <w:spacing w:after="0"/>
-        <w:rPr>
-          <w:rFonts w:cstheme="minorHAnsi"/>
-          <w:sz w:val="24"/>
-          <w:lang w:val="en-GB"/>
-        </w:rPr>
-      </w:pPr>
-      <w:r>
-        <w:rPr>
-          <w:rFonts w:cstheme="minorHAnsi"/>
-          <w:sz w:val="24"/>
-          <w:lang w:val="en-GB"/>
-        </w:rPr>
-        <w:t>The system consists of two services: Data4Help and AutomatedSOS.</w:t>
-      </w:r>
-      <w:r>
-        <w:rPr>
-          <w:rFonts w:cstheme="minorHAnsi"/>
-          <w:sz w:val="24"/>
-          <w:lang w:val="en-GB"/>
-        </w:rPr>
-        <w:br/>
-        <w:t>Data4Help is the main one, which allows third part users (TPUs) to access data from normal users (NUs), as described in the RASD.</w:t>
-      </w:r>
-      <w:r>
-        <w:rPr>
-          <w:rFonts w:cstheme="minorHAnsi"/>
-          <w:sz w:val="24"/>
-          <w:lang w:val="en-GB"/>
-        </w:rPr>
-        <w:br/>
-        <w:t>Because of this, NUs need to have an app on the mobile phone, which will interact through the appropriate APIs with the devices, while TPUs need to be able to interact with a computer, in order to handle the queries and to be provided with an appropriate interface when accessing and handling the data.</w:t>
-      </w:r>
-      <w:r>
-        <w:rPr>
-          <w:rFonts w:cstheme="minorHAnsi"/>
-          <w:sz w:val="24"/>
-          <w:lang w:val="en-GB"/>
-        </w:rPr>
-        <w:br/>
-        <w:t>We chose to allow both categories to access the system with a mobile application and using a program on a personal computer, which will have different features based on the type of user.</w:t>
-      </w:r>
-      <w:r>
-        <w:rPr>
-          <w:rFonts w:cstheme="minorHAnsi"/>
-          <w:sz w:val="24"/>
-          <w:lang w:val="en-GB"/>
-        </w:rPr>
-        <w:br/>
-        <w:t>As the main concern of the application is data handling, it needs to operate in respect of the local privacy regulations (like the GDPR in the European Community).</w:t>
-      </w:r>
-      <w:r>
-        <w:rPr>
-          <w:rFonts w:cstheme="minorHAnsi"/>
-          <w:sz w:val="24"/>
-          <w:lang w:val="en-GB"/>
-        </w:rPr>
-        <w:br/>
-        <w:t>The Application and the computer program allow the administrator to interact directly with the system, managing the data and solving one-time problems, when they occur.</w:t>
-      </w:r>
-      <w:r>
-        <w:rPr>
-          <w:rFonts w:cstheme="minorHAnsi"/>
-          <w:sz w:val="24"/>
-          <w:lang w:val="en-GB"/>
-        </w:rPr>
-        <w:br/>
-        <w:t>In particular he will have a privileged access to all the data, the power to ban and accept into the system any user and he will be provided with a complete access to any part of the system.</w:t>
-      </w:r>
-      <w:r>
-        <w:rPr>
-          <w:rFonts w:cstheme="minorHAnsi"/>
-          <w:sz w:val="24"/>
-          <w:lang w:val="en-GB"/>
-        </w:rPr>
-        <w:br/>
-        <w:t>The system includes also the AutomatedSOS functionalities, built on the same servers, which functionalities have been already described in the RASD.</w:t>
-      </w:r>
-    </w:p>
-    <w:p>
-      <w:pPr>
-        <w:spacing w:after="0"/>
-        <w:rPr>
-          <w:rFonts w:cstheme="minorHAnsi"/>
-          <w:sz w:val="24"/>
-          <w:lang w:val="en-GB"/>
-        </w:rPr>
-      </w:pPr>
-    </w:p>
-    <w:p>
-      <w:pPr>
-        <w:pStyle w:val="Titolo2"/>
-        <w:spacing w:before="0"/>
-        <w:rPr>
-          <w:sz w:val="28"/>
-          <w:lang w:val="en-GB"/>
-        </w:rPr>
-      </w:pPr>
-      <w:bookmarkStart w:id="15" w:name="_Toc532145960"/>
-      <w:bookmarkStart w:id="16" w:name="_Toc532244148"/>
-      <w:bookmarkStart w:id="17" w:name="_Toc532244188"/>
-      <w:bookmarkStart w:id="18" w:name="_Toc532660773"/>
-      <w:bookmarkStart w:id="19" w:name="_Toc532661862"/>
-      <w:r>
-        <w:rPr>
-          <w:sz w:val="28"/>
-          <w:lang w:val="en-GB"/>
-        </w:rPr>
-        <w:t>1C. Acronyms</w:t>
-      </w:r>
       <w:bookmarkEnd w:id="15"/>
       <w:bookmarkEnd w:id="16"/>
       <w:bookmarkEnd w:id="17"/>
       <w:bookmarkEnd w:id="18"/>
-      <w:bookmarkEnd w:id="19"/>
     </w:p>
     <w:p>
       <w:pPr>
@@ -3640,157 +3531,73 @@
         <w:rPr>
           <w:rFonts w:cstheme="minorHAnsi"/>
           <w:sz w:val="24"/>
-          <w:u w:val="single"/>
-          <w:lang w:val="en-GB"/>
-        </w:rPr>
-        <w:t>RASD</w:t>
-      </w:r>
-      <w:r>
-        <w:rPr>
-          <w:rFonts w:cstheme="minorHAnsi"/>
-          <w:sz w:val="24"/>
-          <w:lang w:val="en-GB"/>
-        </w:rPr>
-        <w:t>: Requirement Analysis Specification Document</w:t>
-      </w:r>
-    </w:p>
-    <w:p>
-      <w:pPr>
-        <w:spacing w:after="0"/>
-        <w:rPr>
-          <w:rFonts w:cstheme="minorHAnsi"/>
-          <w:sz w:val="24"/>
-          <w:lang w:val="en-GB"/>
-        </w:rPr>
-      </w:pPr>
-      <w:r>
-        <w:rPr>
-          <w:rFonts w:cstheme="minorHAnsi"/>
-          <w:sz w:val="24"/>
-          <w:u w:val="single"/>
-          <w:lang w:val="en-GB"/>
-        </w:rPr>
-        <w:t>DD</w:t>
-      </w:r>
-      <w:r>
-        <w:rPr>
-          <w:rFonts w:cstheme="minorHAnsi"/>
-          <w:sz w:val="24"/>
-          <w:lang w:val="en-GB"/>
-        </w:rPr>
-        <w:t>: Design Document</w:t>
-      </w:r>
-    </w:p>
-    <w:p>
-      <w:pPr>
-        <w:spacing w:after="0"/>
-        <w:rPr>
-          <w:rFonts w:cstheme="minorHAnsi"/>
-          <w:sz w:val="24"/>
-          <w:lang w:val="en-GB"/>
-        </w:rPr>
-      </w:pPr>
-      <w:r>
-        <w:rPr>
-          <w:rFonts w:cstheme="minorHAnsi"/>
-          <w:sz w:val="24"/>
-          <w:u w:val="single"/>
-          <w:lang w:val="en-GB"/>
-        </w:rPr>
-        <w:t>UI</w:t>
-      </w:r>
-      <w:r>
-        <w:rPr>
-          <w:rFonts w:cstheme="minorHAnsi"/>
-          <w:sz w:val="24"/>
-          <w:lang w:val="en-GB"/>
-        </w:rPr>
-        <w:t>: User Interface</w:t>
-      </w:r>
-    </w:p>
-    <w:p>
-      <w:pPr>
-        <w:spacing w:after="0"/>
-        <w:rPr>
-          <w:rFonts w:cstheme="minorHAnsi"/>
-          <w:sz w:val="24"/>
-          <w:lang w:val="en-GB"/>
-        </w:rPr>
-      </w:pPr>
-      <w:r>
-        <w:rPr>
-          <w:rFonts w:cstheme="minorHAnsi"/>
-          <w:sz w:val="24"/>
-          <w:u w:val="single"/>
-          <w:lang w:val="en-GB"/>
-        </w:rPr>
-        <w:t>COTS</w:t>
-      </w:r>
-      <w:r>
-        <w:rPr>
-          <w:rFonts w:cstheme="minorHAnsi"/>
-          <w:sz w:val="24"/>
-          <w:lang w:val="en-GB"/>
-        </w:rPr>
-        <w:t>: Commercial off the Shelf</w:t>
-      </w:r>
-    </w:p>
-    <w:p>
-      <w:pPr>
-        <w:spacing w:after="0"/>
-        <w:rPr>
-          <w:rFonts w:cstheme="minorHAnsi"/>
-          <w:sz w:val="24"/>
-          <w:lang w:val="en-GB"/>
-        </w:rPr>
-      </w:pPr>
-      <w:r>
-        <w:rPr>
-          <w:rFonts w:cstheme="minorHAnsi"/>
-          <w:sz w:val="24"/>
-          <w:u w:val="single"/>
-          <w:lang w:val="en-GB"/>
-        </w:rPr>
-        <w:t>DBMS</w:t>
-      </w:r>
-      <w:r>
-        <w:rPr>
-          <w:rFonts w:cstheme="minorHAnsi"/>
-          <w:sz w:val="24"/>
-          <w:lang w:val="en-GB"/>
-        </w:rPr>
-        <w:t>: Database Management System</w:t>
-      </w:r>
-    </w:p>
-    <w:p>
-      <w:pPr>
-        <w:spacing w:after="0"/>
-        <w:rPr>
-          <w:rFonts w:cstheme="minorHAnsi"/>
-          <w:sz w:val="24"/>
-          <w:lang w:val="en-GB"/>
-        </w:rPr>
-      </w:pPr>
-    </w:p>
-    <w:p>
-      <w:pPr>
-        <w:spacing w:after="0"/>
-        <w:rPr>
-          <w:rFonts w:cstheme="minorHAnsi"/>
-          <w:sz w:val="24"/>
-          <w:lang w:val="en-GB"/>
-        </w:rPr>
-      </w:pPr>
-    </w:p>
-    <w:p>
-      <w:pPr>
-        <w:spacing w:after="0"/>
-        <w:rPr>
-          <w:rFonts w:cstheme="minorHAnsi"/>
-          <w:sz w:val="24"/>
-          <w:lang w:val="en-GB"/>
-        </w:rPr>
-      </w:pPr>
+          <w:lang w:val="en-GB"/>
+        </w:rPr>
+        <w:t>The system consists of two services: Data4Help and AutomatedSOS.</w:t>
+      </w:r>
+      <w:r>
+        <w:rPr>
+          <w:rFonts w:cstheme="minorHAnsi"/>
+          <w:sz w:val="24"/>
+          <w:lang w:val="en-GB"/>
+        </w:rPr>
+        <w:br/>
+        <w:t>Data4Help is the main one, which allows third part users (TPUs) to access data from normal users (NUs), as described in the RASD.</w:t>
+      </w:r>
+      <w:r>
+        <w:rPr>
+          <w:rFonts w:cstheme="minorHAnsi"/>
+          <w:sz w:val="24"/>
+          <w:lang w:val="en-GB"/>
+        </w:rPr>
+        <w:br/>
+        <w:t>Because of this, NUs need to have an app on the mobile phone, which will interact through the appropriate APIs with the devices, while TPUs need to be able to interact with a computer, in order to handle the queries and to be provided with an appropriate interface when accessing and handling the data.</w:t>
+      </w:r>
+      <w:r>
+        <w:rPr>
+          <w:rFonts w:cstheme="minorHAnsi"/>
+          <w:sz w:val="24"/>
+          <w:lang w:val="en-GB"/>
+        </w:rPr>
+        <w:br/>
+        <w:t>We chose to allow both categories to access the system with a mobile application and using a program on a personal computer, which will have different features based on the type of user.</w:t>
+      </w:r>
+      <w:r>
+        <w:rPr>
+          <w:rFonts w:cstheme="minorHAnsi"/>
+          <w:sz w:val="24"/>
+          <w:lang w:val="en-GB"/>
+        </w:rPr>
+        <w:br/>
+        <w:t>As the main concern of the application is data handling, it needs to operate in respect of the local privacy regulations (like the GDPR in the European Community).</w:t>
+      </w:r>
+      <w:r>
+        <w:rPr>
+          <w:rFonts w:cstheme="minorHAnsi"/>
+          <w:sz w:val="24"/>
+          <w:lang w:val="en-GB"/>
+        </w:rPr>
+        <w:br/>
+        <w:t>The Application and the computer program allow the administrator to interact directly with the system, managing the data and solving one-time problems, when they occur.</w:t>
+      </w:r>
+      <w:r>
+        <w:rPr>
+          <w:rFonts w:cstheme="minorHAnsi"/>
+          <w:sz w:val="24"/>
+          <w:lang w:val="en-GB"/>
+        </w:rPr>
+        <w:br/>
+        <w:t>In particular he will have a privileged access to all the data, the power to ban and accept into the system any user and he will be provided with a complete access to any part of the system.</w:t>
+      </w:r>
+      <w:r>
+        <w:rPr>
+          <w:rFonts w:cstheme="minorHAnsi"/>
+          <w:sz w:val="24"/>
+          <w:lang w:val="en-GB"/>
+        </w:rPr>
+        <w:br/>
+        <w:t>The system includes also the AutomatedSOS functionalities, built on the same servers, which functionalities have been already described in the RASD.</w:t>
+      </w:r>
     </w:p>
     <w:p>
       <w:pPr>
@@ -3811,24 +3618,230 @@
           <w:lang w:val="en-GB"/>
         </w:rPr>
       </w:pPr>
-      <w:bookmarkStart w:id="20" w:name="_Toc532145961"/>
-      <w:bookmarkStart w:id="21" w:name="_Toc532244149"/>
-      <w:bookmarkStart w:id="22" w:name="_Toc532244189"/>
-      <w:bookmarkStart w:id="23" w:name="_Toc532660774"/>
-      <w:bookmarkStart w:id="24" w:name="_Toc532661863"/>
+      <w:bookmarkStart w:id="19" w:name="_Toc532145960"/>
+      <w:bookmarkStart w:id="20" w:name="_Toc532244148"/>
+      <w:bookmarkStart w:id="21" w:name="_Toc532244188"/>
+      <w:bookmarkStart w:id="22" w:name="_Toc532660773"/>
+      <w:bookmarkStart w:id="23" w:name="_Toc532661862"/>
+      <w:bookmarkStart w:id="24" w:name="_Toc532761965"/>
       <w:r>
         <w:rPr>
           <w:sz w:val="28"/>
           <w:lang w:val="en-GB"/>
         </w:rPr>
-        <w:lastRenderedPageBreak/>
-        <w:t>1D. Revision History</w:t>
-      </w:r>
+        <w:t>1C. Acronyms</w:t>
+      </w:r>
+      <w:bookmarkEnd w:id="19"/>
       <w:bookmarkEnd w:id="20"/>
       <w:bookmarkEnd w:id="21"/>
       <w:bookmarkEnd w:id="22"/>
       <w:bookmarkEnd w:id="23"/>
       <w:bookmarkEnd w:id="24"/>
+    </w:p>
+    <w:p>
+      <w:pPr>
+        <w:spacing w:after="0"/>
+        <w:rPr>
+          <w:rFonts w:cstheme="minorHAnsi"/>
+          <w:sz w:val="24"/>
+          <w:lang w:val="en-GB"/>
+        </w:rPr>
+      </w:pPr>
+      <w:r>
+        <w:rPr>
+          <w:rFonts w:cstheme="minorHAnsi"/>
+          <w:sz w:val="24"/>
+          <w:u w:val="single"/>
+          <w:lang w:val="en-GB"/>
+        </w:rPr>
+        <w:t>RASD</w:t>
+      </w:r>
+      <w:r>
+        <w:rPr>
+          <w:rFonts w:cstheme="minorHAnsi"/>
+          <w:sz w:val="24"/>
+          <w:lang w:val="en-GB"/>
+        </w:rPr>
+        <w:t>: Requirement Analysis Specification Document</w:t>
+      </w:r>
+    </w:p>
+    <w:p>
+      <w:pPr>
+        <w:spacing w:after="0"/>
+        <w:rPr>
+          <w:rFonts w:cstheme="minorHAnsi"/>
+          <w:sz w:val="24"/>
+          <w:lang w:val="en-GB"/>
+        </w:rPr>
+      </w:pPr>
+      <w:r>
+        <w:rPr>
+          <w:rFonts w:cstheme="minorHAnsi"/>
+          <w:sz w:val="24"/>
+          <w:u w:val="single"/>
+          <w:lang w:val="en-GB"/>
+        </w:rPr>
+        <w:t>DD</w:t>
+      </w:r>
+      <w:r>
+        <w:rPr>
+          <w:rFonts w:cstheme="minorHAnsi"/>
+          <w:sz w:val="24"/>
+          <w:lang w:val="en-GB"/>
+        </w:rPr>
+        <w:t>: Design Document</w:t>
+      </w:r>
+    </w:p>
+    <w:p>
+      <w:pPr>
+        <w:spacing w:after="0"/>
+        <w:rPr>
+          <w:rFonts w:cstheme="minorHAnsi"/>
+          <w:sz w:val="24"/>
+          <w:lang w:val="en-GB"/>
+        </w:rPr>
+      </w:pPr>
+      <w:r>
+        <w:rPr>
+          <w:rFonts w:cstheme="minorHAnsi"/>
+          <w:sz w:val="24"/>
+          <w:u w:val="single"/>
+          <w:lang w:val="en-GB"/>
+        </w:rPr>
+        <w:t>UI</w:t>
+      </w:r>
+      <w:r>
+        <w:rPr>
+          <w:rFonts w:cstheme="minorHAnsi"/>
+          <w:sz w:val="24"/>
+          <w:lang w:val="en-GB"/>
+        </w:rPr>
+        <w:t>: User Interface</w:t>
+      </w:r>
+    </w:p>
+    <w:p>
+      <w:pPr>
+        <w:spacing w:after="0"/>
+        <w:rPr>
+          <w:rFonts w:cstheme="minorHAnsi"/>
+          <w:sz w:val="24"/>
+          <w:lang w:val="en-GB"/>
+        </w:rPr>
+      </w:pPr>
+      <w:r>
+        <w:rPr>
+          <w:rFonts w:cstheme="minorHAnsi"/>
+          <w:sz w:val="24"/>
+          <w:u w:val="single"/>
+          <w:lang w:val="en-GB"/>
+        </w:rPr>
+        <w:t>COTS</w:t>
+      </w:r>
+      <w:r>
+        <w:rPr>
+          <w:rFonts w:cstheme="minorHAnsi"/>
+          <w:sz w:val="24"/>
+          <w:lang w:val="en-GB"/>
+        </w:rPr>
+        <w:t>: Commercial off the Shelf</w:t>
+      </w:r>
+    </w:p>
+    <w:p>
+      <w:pPr>
+        <w:spacing w:after="0"/>
+        <w:rPr>
+          <w:rFonts w:cstheme="minorHAnsi"/>
+          <w:sz w:val="24"/>
+          <w:lang w:val="en-GB"/>
+        </w:rPr>
+      </w:pPr>
+      <w:r>
+        <w:rPr>
+          <w:rFonts w:cstheme="minorHAnsi"/>
+          <w:sz w:val="24"/>
+          <w:u w:val="single"/>
+          <w:lang w:val="en-GB"/>
+        </w:rPr>
+        <w:t>DBMS</w:t>
+      </w:r>
+      <w:r>
+        <w:rPr>
+          <w:rFonts w:cstheme="minorHAnsi"/>
+          <w:sz w:val="24"/>
+          <w:lang w:val="en-GB"/>
+        </w:rPr>
+        <w:t>: Database Management System</w:t>
+      </w:r>
+    </w:p>
+    <w:p>
+      <w:pPr>
+        <w:spacing w:after="0"/>
+        <w:rPr>
+          <w:rFonts w:cstheme="minorHAnsi"/>
+          <w:sz w:val="24"/>
+          <w:lang w:val="en-GB"/>
+        </w:rPr>
+      </w:pPr>
+    </w:p>
+    <w:p>
+      <w:pPr>
+        <w:spacing w:after="0"/>
+        <w:rPr>
+          <w:rFonts w:cstheme="minorHAnsi"/>
+          <w:sz w:val="24"/>
+          <w:lang w:val="en-GB"/>
+        </w:rPr>
+      </w:pPr>
+    </w:p>
+    <w:p>
+      <w:pPr>
+        <w:spacing w:after="0"/>
+        <w:rPr>
+          <w:rFonts w:cstheme="minorHAnsi"/>
+          <w:sz w:val="24"/>
+          <w:lang w:val="en-GB"/>
+        </w:rPr>
+      </w:pPr>
+    </w:p>
+    <w:p>
+      <w:pPr>
+        <w:spacing w:after="0"/>
+        <w:rPr>
+          <w:rFonts w:cstheme="minorHAnsi"/>
+          <w:sz w:val="24"/>
+          <w:lang w:val="en-GB"/>
+        </w:rPr>
+      </w:pPr>
+    </w:p>
+    <w:p>
+      <w:pPr>
+        <w:pStyle w:val="Titolo2"/>
+        <w:spacing w:before="0"/>
+        <w:rPr>
+          <w:sz w:val="28"/>
+          <w:lang w:val="en-GB"/>
+        </w:rPr>
+      </w:pPr>
+      <w:bookmarkStart w:id="25" w:name="_Toc532145961"/>
+      <w:bookmarkStart w:id="26" w:name="_Toc532244149"/>
+      <w:bookmarkStart w:id="27" w:name="_Toc532244189"/>
+      <w:bookmarkStart w:id="28" w:name="_Toc532660774"/>
+      <w:bookmarkStart w:id="29" w:name="_Toc532661863"/>
+      <w:bookmarkStart w:id="30" w:name="_Toc532761966"/>
+      <w:r>
+        <w:rPr>
+          <w:sz w:val="28"/>
+          <w:lang w:val="en-GB"/>
+        </w:rPr>
+        <w:lastRenderedPageBreak/>
+        <w:t>1D. Revision History</w:t>
+      </w:r>
+      <w:bookmarkEnd w:id="25"/>
+      <w:bookmarkEnd w:id="26"/>
+      <w:bookmarkEnd w:id="27"/>
+      <w:bookmarkEnd w:id="28"/>
+      <w:bookmarkEnd w:id="29"/>
+      <w:bookmarkEnd w:id="30"/>
     </w:p>
     <w:p>
       <w:pPr>
@@ -4017,13 +4030,14 @@
           <w:lang w:val="en-GB"/>
         </w:rPr>
       </w:pPr>
-      <w:bookmarkStart w:id="25" w:name="_Toc529738085"/>
-      <w:bookmarkStart w:id="26" w:name="_Toc529742707"/>
-      <w:bookmarkStart w:id="27" w:name="_Toc532145962"/>
-      <w:bookmarkStart w:id="28" w:name="_Toc532244150"/>
-      <w:bookmarkStart w:id="29" w:name="_Toc532244190"/>
-      <w:bookmarkStart w:id="30" w:name="_Toc532660775"/>
-      <w:bookmarkStart w:id="31" w:name="_Toc532661864"/>
+      <w:bookmarkStart w:id="31" w:name="_Toc529738085"/>
+      <w:bookmarkStart w:id="32" w:name="_Toc529742707"/>
+      <w:bookmarkStart w:id="33" w:name="_Toc532145962"/>
+      <w:bookmarkStart w:id="34" w:name="_Toc532244150"/>
+      <w:bookmarkStart w:id="35" w:name="_Toc532244190"/>
+      <w:bookmarkStart w:id="36" w:name="_Toc532660775"/>
+      <w:bookmarkStart w:id="37" w:name="_Toc532661864"/>
+      <w:bookmarkStart w:id="38" w:name="_Toc532761967"/>
       <w:r>
         <w:rPr>
           <w:sz w:val="28"/>
@@ -4031,61 +4045,7 @@
         </w:rPr>
         <w:t>1E. Reference Documents</w:t>
       </w:r>
-      <w:bookmarkEnd w:id="25"/>
-      <w:bookmarkEnd w:id="26"/>
-      <w:bookmarkEnd w:id="27"/>
-      <w:bookmarkEnd w:id="28"/>
-      <w:bookmarkEnd w:id="29"/>
-      <w:bookmarkEnd w:id="30"/>
       <w:bookmarkEnd w:id="31"/>
-    </w:p>
-    <w:p>
-      <w:pPr>
-        <w:spacing w:after="0"/>
-        <w:rPr>
-          <w:sz w:val="24"/>
-          <w:lang w:val="en-US"/>
-        </w:rPr>
-      </w:pPr>
-      <w:r>
-        <w:rPr>
-          <w:sz w:val="24"/>
-          <w:lang w:val="en-US"/>
-        </w:rPr>
-        <w:t>- “Mandatory Project Assignment AY 2018-2019.pdf”.</w:t>
-      </w:r>
-    </w:p>
-    <w:p>
-      <w:pPr>
-        <w:spacing w:after="0"/>
-        <w:rPr>
-          <w:sz w:val="24"/>
-          <w:lang w:val="en-US"/>
-        </w:rPr>
-      </w:pPr>
-    </w:p>
-    <w:p>
-      <w:pPr>
-        <w:pStyle w:val="Titolo2"/>
-        <w:rPr>
-          <w:sz w:val="28"/>
-          <w:lang w:val="en-US" w:eastAsia="it-IT"/>
-        </w:rPr>
-      </w:pPr>
-      <w:bookmarkStart w:id="32" w:name="_Toc529738086"/>
-      <w:bookmarkStart w:id="33" w:name="_Toc529742708"/>
-      <w:bookmarkStart w:id="34" w:name="_Toc532145963"/>
-      <w:bookmarkStart w:id="35" w:name="_Toc532244151"/>
-      <w:bookmarkStart w:id="36" w:name="_Toc532244191"/>
-      <w:bookmarkStart w:id="37" w:name="_Toc532660776"/>
-      <w:bookmarkStart w:id="38" w:name="_Toc532661865"/>
-      <w:r>
-        <w:rPr>
-          <w:sz w:val="28"/>
-          <w:lang w:val="en-US" w:eastAsia="it-IT"/>
-        </w:rPr>
-        <w:t>1F. Document Structure</w:t>
-      </w:r>
       <w:bookmarkEnd w:id="32"/>
       <w:bookmarkEnd w:id="33"/>
       <w:bookmarkEnd w:id="34"/>
@@ -4093,280 +4053,341 @@
       <w:bookmarkEnd w:id="36"/>
       <w:bookmarkEnd w:id="37"/>
       <w:bookmarkEnd w:id="38"/>
-      <w:r>
+    </w:p>
+    <w:p>
+      <w:pPr>
+        <w:spacing w:after="0"/>
+        <w:rPr>
+          <w:sz w:val="24"/>
+          <w:lang w:val="en-US"/>
+        </w:rPr>
+      </w:pPr>
+      <w:r>
+        <w:rPr>
+          <w:sz w:val="24"/>
+          <w:lang w:val="en-US"/>
+        </w:rPr>
+        <w:t>- “Mandatory Project Assignment AY 2018-2019.pdf”.</w:t>
+      </w:r>
+    </w:p>
+    <w:p>
+      <w:pPr>
+        <w:spacing w:after="0"/>
+        <w:rPr>
+          <w:sz w:val="24"/>
+          <w:lang w:val="en-US"/>
+        </w:rPr>
+      </w:pPr>
+    </w:p>
+    <w:p>
+      <w:pPr>
+        <w:pStyle w:val="Titolo2"/>
         <w:rPr>
           <w:sz w:val="28"/>
           <w:lang w:val="en-US" w:eastAsia="it-IT"/>
         </w:rPr>
-        <w:t xml:space="preserve"> </w:t>
-      </w:r>
-    </w:p>
-    <w:p>
-      <w:pPr>
-        <w:rPr>
-          <w:sz w:val="24"/>
-          <w:lang w:val="en-US"/>
-        </w:rPr>
-      </w:pPr>
-      <w:r>
-        <w:rPr>
-          <w:sz w:val="24"/>
-          <w:lang w:val="en"/>
-        </w:rPr>
-        <w:t>This document is divided into 6 macro-chapters. The first part contains the introduction, the objectives of the project and the indications to better read the document. The second part contains the architectural choices and the various connections between the components explained with diagrams. The third part provides an overview on how the user interface will look like. The fourth part explains how the requirements written in RASD map to the design defined in DD. The fifth part explains the order in which it is planned to implement the subcomponents of the system (and the integration between subcomponents and test integration). The sixth part includes the division of working hours among group members. Finally, the last part cites the references used for the realization of the project.</w:t>
-      </w:r>
-    </w:p>
-    <w:p>
-      <w:pPr>
-        <w:spacing w:after="0"/>
-        <w:rPr>
-          <w:rFonts w:cstheme="minorHAnsi"/>
-          <w:sz w:val="24"/>
-          <w:lang w:val="en-GB"/>
-        </w:rPr>
-      </w:pPr>
-    </w:p>
-    <w:p>
-      <w:pPr>
-        <w:spacing w:after="0"/>
-        <w:rPr>
-          <w:rFonts w:cstheme="minorHAnsi"/>
-          <w:sz w:val="24"/>
-          <w:lang w:val="en-GB"/>
-        </w:rPr>
-      </w:pPr>
-    </w:p>
-    <w:p>
-      <w:pPr>
-        <w:spacing w:after="0"/>
-        <w:rPr>
-          <w:rFonts w:cstheme="minorHAnsi"/>
-          <w:sz w:val="24"/>
-          <w:lang w:val="en-GB"/>
-        </w:rPr>
-      </w:pPr>
-    </w:p>
-    <w:p>
-      <w:pPr>
-        <w:spacing w:after="0"/>
-        <w:rPr>
-          <w:rFonts w:cstheme="minorHAnsi"/>
-          <w:sz w:val="24"/>
-          <w:lang w:val="en-GB"/>
-        </w:rPr>
-      </w:pPr>
-    </w:p>
-    <w:p>
-      <w:pPr>
-        <w:spacing w:after="0"/>
-        <w:rPr>
-          <w:rFonts w:cstheme="minorHAnsi"/>
-          <w:sz w:val="24"/>
-          <w:lang w:val="en-GB"/>
-        </w:rPr>
-      </w:pPr>
-    </w:p>
-    <w:p>
-      <w:pPr>
-        <w:spacing w:after="0"/>
-        <w:rPr>
-          <w:rFonts w:cstheme="minorHAnsi"/>
-          <w:sz w:val="24"/>
-          <w:lang w:val="en-GB"/>
-        </w:rPr>
-      </w:pPr>
-    </w:p>
-    <w:p>
-      <w:pPr>
-        <w:spacing w:after="0"/>
-        <w:rPr>
-          <w:rFonts w:cstheme="minorHAnsi"/>
-          <w:sz w:val="24"/>
-          <w:lang w:val="en-GB"/>
-        </w:rPr>
-      </w:pPr>
-    </w:p>
-    <w:p>
-      <w:pPr>
-        <w:spacing w:after="0"/>
-        <w:rPr>
-          <w:rFonts w:cstheme="minorHAnsi"/>
-          <w:sz w:val="24"/>
-          <w:lang w:val="en-GB"/>
-        </w:rPr>
-      </w:pPr>
-    </w:p>
-    <w:p>
-      <w:pPr>
-        <w:spacing w:after="0"/>
-        <w:rPr>
-          <w:rFonts w:cstheme="minorHAnsi"/>
-          <w:sz w:val="24"/>
-          <w:lang w:val="en-GB"/>
-        </w:rPr>
-      </w:pPr>
-    </w:p>
-    <w:p>
-      <w:pPr>
-        <w:spacing w:after="0"/>
-        <w:rPr>
-          <w:rFonts w:cstheme="minorHAnsi"/>
-          <w:sz w:val="24"/>
-          <w:lang w:val="en-GB"/>
-        </w:rPr>
-      </w:pPr>
-    </w:p>
-    <w:p>
-      <w:pPr>
-        <w:spacing w:after="0"/>
-        <w:rPr>
-          <w:rFonts w:cstheme="minorHAnsi"/>
-          <w:sz w:val="24"/>
-          <w:lang w:val="en-GB"/>
-        </w:rPr>
-      </w:pPr>
-    </w:p>
-    <w:p>
-      <w:pPr>
-        <w:spacing w:after="0"/>
-        <w:rPr>
-          <w:rFonts w:cstheme="minorHAnsi"/>
-          <w:sz w:val="24"/>
-          <w:lang w:val="en-GB"/>
-        </w:rPr>
-      </w:pPr>
-    </w:p>
-    <w:p>
-      <w:pPr>
-        <w:spacing w:after="0"/>
-        <w:rPr>
-          <w:rFonts w:cstheme="minorHAnsi"/>
-          <w:sz w:val="24"/>
-          <w:lang w:val="en-GB"/>
-        </w:rPr>
-      </w:pPr>
-    </w:p>
-    <w:p>
-      <w:pPr>
-        <w:spacing w:after="0"/>
-        <w:rPr>
-          <w:rFonts w:cstheme="minorHAnsi"/>
-          <w:sz w:val="24"/>
-          <w:lang w:val="en-GB"/>
-        </w:rPr>
-      </w:pPr>
-    </w:p>
-    <w:p>
-      <w:pPr>
-        <w:spacing w:after="0"/>
-        <w:rPr>
-          <w:rFonts w:cstheme="minorHAnsi"/>
-          <w:sz w:val="24"/>
-          <w:lang w:val="en-GB"/>
-        </w:rPr>
-      </w:pPr>
-    </w:p>
-    <w:p>
-      <w:pPr>
-        <w:spacing w:after="0"/>
-        <w:rPr>
-          <w:rFonts w:cstheme="minorHAnsi"/>
-          <w:sz w:val="24"/>
-          <w:lang w:val="en-GB"/>
-        </w:rPr>
-      </w:pPr>
-    </w:p>
-    <w:p>
-      <w:pPr>
-        <w:spacing w:after="0"/>
-        <w:rPr>
-          <w:rFonts w:cstheme="minorHAnsi"/>
-          <w:sz w:val="24"/>
-          <w:lang w:val="en-GB"/>
-        </w:rPr>
-      </w:pPr>
-    </w:p>
-    <w:p>
-      <w:pPr>
-        <w:spacing w:after="0"/>
-        <w:rPr>
-          <w:rFonts w:cstheme="minorHAnsi"/>
-          <w:sz w:val="24"/>
-          <w:lang w:val="en-GB"/>
-        </w:rPr>
-      </w:pPr>
-    </w:p>
-    <w:p>
-      <w:pPr>
-        <w:spacing w:after="0"/>
-        <w:rPr>
-          <w:rFonts w:cstheme="minorHAnsi"/>
-          <w:sz w:val="24"/>
-          <w:lang w:val="en-GB"/>
-        </w:rPr>
-      </w:pPr>
-    </w:p>
-    <w:p>
-      <w:pPr>
-        <w:pStyle w:val="Titolo1"/>
-        <w:spacing w:before="0"/>
-        <w:rPr>
-          <w:sz w:val="36"/>
-          <w:lang w:val="en-GB"/>
-        </w:rPr>
-      </w:pPr>
-      <w:bookmarkStart w:id="39" w:name="_Toc532145964"/>
-      <w:bookmarkStart w:id="40" w:name="_Toc532244152"/>
-      <w:bookmarkStart w:id="41" w:name="_Toc532244192"/>
-      <w:bookmarkStart w:id="42" w:name="_Toc532660777"/>
-      <w:bookmarkStart w:id="43" w:name="_Toc532661866"/>
-      <w:r>
-        <w:rPr>
-          <w:sz w:val="36"/>
-          <w:lang w:val="en-GB"/>
-        </w:rPr>
-        <w:lastRenderedPageBreak/>
-        <w:t>2. ARCHITECTURAL DESIGN</w:t>
+      </w:pPr>
+      <w:bookmarkStart w:id="39" w:name="_Toc529738086"/>
+      <w:bookmarkStart w:id="40" w:name="_Toc529742708"/>
+      <w:bookmarkStart w:id="41" w:name="_Toc532145963"/>
+      <w:bookmarkStart w:id="42" w:name="_Toc532244151"/>
+      <w:bookmarkStart w:id="43" w:name="_Toc532244191"/>
+      <w:bookmarkStart w:id="44" w:name="_Toc532660776"/>
+      <w:bookmarkStart w:id="45" w:name="_Toc532661865"/>
+      <w:bookmarkStart w:id="46" w:name="_Toc532761968"/>
+      <w:r>
+        <w:rPr>
+          <w:sz w:val="28"/>
+          <w:lang w:val="en-US" w:eastAsia="it-IT"/>
+        </w:rPr>
+        <w:t>1F. Document Structure</w:t>
       </w:r>
       <w:bookmarkEnd w:id="39"/>
       <w:bookmarkEnd w:id="40"/>
       <w:bookmarkEnd w:id="41"/>
       <w:bookmarkEnd w:id="42"/>
       <w:bookmarkEnd w:id="43"/>
-    </w:p>
-    <w:p>
-      <w:pPr>
-        <w:rPr>
-          <w:lang w:val="en-GB"/>
-        </w:rPr>
-      </w:pPr>
-    </w:p>
-    <w:p>
-      <w:pPr>
-        <w:pStyle w:val="Titolo2"/>
-        <w:spacing w:before="0"/>
-        <w:rPr>
-          <w:sz w:val="28"/>
-          <w:lang w:val="en-GB"/>
-        </w:rPr>
-      </w:pPr>
-      <w:bookmarkStart w:id="44" w:name="_Toc532145965"/>
-      <w:bookmarkStart w:id="45" w:name="_Toc532244153"/>
-      <w:bookmarkStart w:id="46" w:name="_Toc532244193"/>
-      <w:bookmarkStart w:id="47" w:name="_Toc532660778"/>
-      <w:bookmarkStart w:id="48" w:name="_Toc532661867"/>
-      <w:r>
-        <w:rPr>
-          <w:sz w:val="28"/>
-          <w:lang w:val="en-GB"/>
-        </w:rPr>
-        <w:t>2A. Overview: High level components and interactions</w:t>
-      </w:r>
       <w:bookmarkEnd w:id="44"/>
       <w:bookmarkEnd w:id="45"/>
       <w:bookmarkEnd w:id="46"/>
+      <w:r>
+        <w:rPr>
+          <w:sz w:val="28"/>
+          <w:lang w:val="en-US" w:eastAsia="it-IT"/>
+        </w:rPr>
+        <w:t xml:space="preserve"> </w:t>
+      </w:r>
+    </w:p>
+    <w:p>
+      <w:pPr>
+        <w:rPr>
+          <w:sz w:val="24"/>
+          <w:lang w:val="en-US"/>
+        </w:rPr>
+      </w:pPr>
+      <w:r>
+        <w:rPr>
+          <w:sz w:val="24"/>
+          <w:lang w:val="en"/>
+        </w:rPr>
+        <w:t>This document is divided into 6 macro-chapters. The first part contains the introduction, the objectives of the project and the indications to better read the document. The second part contains the architectural choices and the various connections between the components explained with diagrams. The third part provides an overview on how the user interface will look like. The fourth part explains how the requirements written in RASD map to the design defined in DD. The fifth part explains the order in which it is planned to implement the subcomponents of the system (and the integration between subcomponents and test integration). The sixth part includes the division of working hours among group members. Finally, the last part cites the references used for the realization of the project.</w:t>
+      </w:r>
+    </w:p>
+    <w:p>
+      <w:pPr>
+        <w:spacing w:after="0"/>
+        <w:rPr>
+          <w:rFonts w:cstheme="minorHAnsi"/>
+          <w:sz w:val="24"/>
+          <w:lang w:val="en-GB"/>
+        </w:rPr>
+      </w:pPr>
+    </w:p>
+    <w:p>
+      <w:pPr>
+        <w:spacing w:after="0"/>
+        <w:rPr>
+          <w:rFonts w:cstheme="minorHAnsi"/>
+          <w:sz w:val="24"/>
+          <w:lang w:val="en-GB"/>
+        </w:rPr>
+      </w:pPr>
+    </w:p>
+    <w:p>
+      <w:pPr>
+        <w:spacing w:after="0"/>
+        <w:rPr>
+          <w:rFonts w:cstheme="minorHAnsi"/>
+          <w:sz w:val="24"/>
+          <w:lang w:val="en-GB"/>
+        </w:rPr>
+      </w:pPr>
+    </w:p>
+    <w:p>
+      <w:pPr>
+        <w:spacing w:after="0"/>
+        <w:rPr>
+          <w:rFonts w:cstheme="minorHAnsi"/>
+          <w:sz w:val="24"/>
+          <w:lang w:val="en-GB"/>
+        </w:rPr>
+      </w:pPr>
+    </w:p>
+    <w:p>
+      <w:pPr>
+        <w:spacing w:after="0"/>
+        <w:rPr>
+          <w:rFonts w:cstheme="minorHAnsi"/>
+          <w:sz w:val="24"/>
+          <w:lang w:val="en-GB"/>
+        </w:rPr>
+      </w:pPr>
+    </w:p>
+    <w:p>
+      <w:pPr>
+        <w:spacing w:after="0"/>
+        <w:rPr>
+          <w:rFonts w:cstheme="minorHAnsi"/>
+          <w:sz w:val="24"/>
+          <w:lang w:val="en-GB"/>
+        </w:rPr>
+      </w:pPr>
+    </w:p>
+    <w:p>
+      <w:pPr>
+        <w:spacing w:after="0"/>
+        <w:rPr>
+          <w:rFonts w:cstheme="minorHAnsi"/>
+          <w:sz w:val="24"/>
+          <w:lang w:val="en-GB"/>
+        </w:rPr>
+      </w:pPr>
+    </w:p>
+    <w:p>
+      <w:pPr>
+        <w:spacing w:after="0"/>
+        <w:rPr>
+          <w:rFonts w:cstheme="minorHAnsi"/>
+          <w:sz w:val="24"/>
+          <w:lang w:val="en-GB"/>
+        </w:rPr>
+      </w:pPr>
+    </w:p>
+    <w:p>
+      <w:pPr>
+        <w:spacing w:after="0"/>
+        <w:rPr>
+          <w:rFonts w:cstheme="minorHAnsi"/>
+          <w:sz w:val="24"/>
+          <w:lang w:val="en-GB"/>
+        </w:rPr>
+      </w:pPr>
+    </w:p>
+    <w:p>
+      <w:pPr>
+        <w:spacing w:after="0"/>
+        <w:rPr>
+          <w:rFonts w:cstheme="minorHAnsi"/>
+          <w:sz w:val="24"/>
+          <w:lang w:val="en-GB"/>
+        </w:rPr>
+      </w:pPr>
+    </w:p>
+    <w:p>
+      <w:pPr>
+        <w:spacing w:after="0"/>
+        <w:rPr>
+          <w:rFonts w:cstheme="minorHAnsi"/>
+          <w:sz w:val="24"/>
+          <w:lang w:val="en-GB"/>
+        </w:rPr>
+      </w:pPr>
+    </w:p>
+    <w:p>
+      <w:pPr>
+        <w:spacing w:after="0"/>
+        <w:rPr>
+          <w:rFonts w:cstheme="minorHAnsi"/>
+          <w:sz w:val="24"/>
+          <w:lang w:val="en-GB"/>
+        </w:rPr>
+      </w:pPr>
+    </w:p>
+    <w:p>
+      <w:pPr>
+        <w:spacing w:after="0"/>
+        <w:rPr>
+          <w:rFonts w:cstheme="minorHAnsi"/>
+          <w:sz w:val="24"/>
+          <w:lang w:val="en-GB"/>
+        </w:rPr>
+      </w:pPr>
+    </w:p>
+    <w:p>
+      <w:pPr>
+        <w:spacing w:after="0"/>
+        <w:rPr>
+          <w:rFonts w:cstheme="minorHAnsi"/>
+          <w:sz w:val="24"/>
+          <w:lang w:val="en-GB"/>
+        </w:rPr>
+      </w:pPr>
+    </w:p>
+    <w:p>
+      <w:pPr>
+        <w:spacing w:after="0"/>
+        <w:rPr>
+          <w:rFonts w:cstheme="minorHAnsi"/>
+          <w:sz w:val="24"/>
+          <w:lang w:val="en-GB"/>
+        </w:rPr>
+      </w:pPr>
+    </w:p>
+    <w:p>
+      <w:pPr>
+        <w:spacing w:after="0"/>
+        <w:rPr>
+          <w:rFonts w:cstheme="minorHAnsi"/>
+          <w:sz w:val="24"/>
+          <w:lang w:val="en-GB"/>
+        </w:rPr>
+      </w:pPr>
+    </w:p>
+    <w:p>
+      <w:pPr>
+        <w:spacing w:after="0"/>
+        <w:rPr>
+          <w:rFonts w:cstheme="minorHAnsi"/>
+          <w:sz w:val="24"/>
+          <w:lang w:val="en-GB"/>
+        </w:rPr>
+      </w:pPr>
+    </w:p>
+    <w:p>
+      <w:pPr>
+        <w:spacing w:after="0"/>
+        <w:rPr>
+          <w:rFonts w:cstheme="minorHAnsi"/>
+          <w:sz w:val="24"/>
+          <w:lang w:val="en-GB"/>
+        </w:rPr>
+      </w:pPr>
+    </w:p>
+    <w:p>
+      <w:pPr>
+        <w:spacing w:after="0"/>
+        <w:rPr>
+          <w:rFonts w:cstheme="minorHAnsi"/>
+          <w:sz w:val="24"/>
+          <w:lang w:val="en-GB"/>
+        </w:rPr>
+      </w:pPr>
+    </w:p>
+    <w:p>
+      <w:pPr>
+        <w:pStyle w:val="Titolo1"/>
+        <w:spacing w:before="0"/>
+        <w:rPr>
+          <w:sz w:val="36"/>
+          <w:lang w:val="en-GB"/>
+        </w:rPr>
+      </w:pPr>
+      <w:bookmarkStart w:id="47" w:name="_Toc532145964"/>
+      <w:bookmarkStart w:id="48" w:name="_Toc532244152"/>
+      <w:bookmarkStart w:id="49" w:name="_Toc532244192"/>
+      <w:bookmarkStart w:id="50" w:name="_Toc532660777"/>
+      <w:bookmarkStart w:id="51" w:name="_Toc532661866"/>
+      <w:bookmarkStart w:id="52" w:name="_Toc532761969"/>
+      <w:r>
+        <w:rPr>
+          <w:sz w:val="36"/>
+          <w:lang w:val="en-GB"/>
+        </w:rPr>
+        <w:lastRenderedPageBreak/>
+        <w:t>2. ARCHITECTURAL DESIGN</w:t>
+      </w:r>
       <w:bookmarkEnd w:id="47"/>
       <w:bookmarkEnd w:id="48"/>
+      <w:bookmarkEnd w:id="49"/>
+      <w:bookmarkEnd w:id="50"/>
+      <w:bookmarkEnd w:id="51"/>
+      <w:bookmarkEnd w:id="52"/>
+    </w:p>
+    <w:p>
+      <w:pPr>
+        <w:rPr>
+          <w:lang w:val="en-GB"/>
+        </w:rPr>
+      </w:pPr>
+    </w:p>
+    <w:p>
+      <w:pPr>
+        <w:pStyle w:val="Titolo2"/>
+        <w:spacing w:before="0"/>
+        <w:rPr>
+          <w:sz w:val="28"/>
+          <w:lang w:val="en-GB"/>
+        </w:rPr>
+      </w:pPr>
+      <w:bookmarkStart w:id="53" w:name="_Toc532145965"/>
+      <w:bookmarkStart w:id="54" w:name="_Toc532244153"/>
+      <w:bookmarkStart w:id="55" w:name="_Toc532244193"/>
+      <w:bookmarkStart w:id="56" w:name="_Toc532660778"/>
+      <w:bookmarkStart w:id="57" w:name="_Toc532661867"/>
+      <w:bookmarkStart w:id="58" w:name="_Toc532761970"/>
+      <w:r>
+        <w:rPr>
+          <w:sz w:val="28"/>
+          <w:lang w:val="en-GB"/>
+        </w:rPr>
+        <w:t>2A. Overview: High level components and interactions</w:t>
+      </w:r>
+      <w:bookmarkEnd w:id="53"/>
+      <w:bookmarkEnd w:id="54"/>
+      <w:bookmarkEnd w:id="55"/>
+      <w:bookmarkEnd w:id="56"/>
+      <w:bookmarkEnd w:id="57"/>
+      <w:bookmarkEnd w:id="58"/>
     </w:p>
     <w:p>
       <w:pPr>
@@ -4908,11 +4929,12 @@
           <w:lang w:val="en-GB"/>
         </w:rPr>
       </w:pPr>
-      <w:bookmarkStart w:id="49" w:name="_Toc532145966"/>
-      <w:bookmarkStart w:id="50" w:name="_Toc532244154"/>
-      <w:bookmarkStart w:id="51" w:name="_Toc532244194"/>
-      <w:bookmarkStart w:id="52" w:name="_Toc532660779"/>
-      <w:bookmarkStart w:id="53" w:name="_Toc532661868"/>
+      <w:bookmarkStart w:id="59" w:name="_Toc532145966"/>
+      <w:bookmarkStart w:id="60" w:name="_Toc532244154"/>
+      <w:bookmarkStart w:id="61" w:name="_Toc532244194"/>
+      <w:bookmarkStart w:id="62" w:name="_Toc532660779"/>
+      <w:bookmarkStart w:id="63" w:name="_Toc532661868"/>
+      <w:bookmarkStart w:id="64" w:name="_Toc532761971"/>
       <w:r>
         <w:rPr>
           <w:sz w:val="28"/>
@@ -4921,11 +4943,12 @@
         <w:lastRenderedPageBreak/>
         <w:t>High level components</w:t>
       </w:r>
-      <w:bookmarkEnd w:id="49"/>
-      <w:bookmarkEnd w:id="50"/>
-      <w:bookmarkEnd w:id="51"/>
-      <w:bookmarkEnd w:id="52"/>
-      <w:bookmarkEnd w:id="53"/>
+      <w:bookmarkEnd w:id="59"/>
+      <w:bookmarkEnd w:id="60"/>
+      <w:bookmarkEnd w:id="61"/>
+      <w:bookmarkEnd w:id="62"/>
+      <w:bookmarkEnd w:id="63"/>
+      <w:bookmarkEnd w:id="64"/>
     </w:p>
     <w:p>
       <w:pPr>
@@ -5525,11 +5548,12 @@
           <w:lang w:val="en-GB"/>
         </w:rPr>
       </w:pPr>
-      <w:bookmarkStart w:id="54" w:name="_Toc532145967"/>
-      <w:bookmarkStart w:id="55" w:name="_Toc532244155"/>
-      <w:bookmarkStart w:id="56" w:name="_Toc532244195"/>
-      <w:bookmarkStart w:id="57" w:name="_Toc532660780"/>
-      <w:bookmarkStart w:id="58" w:name="_Toc532661869"/>
+      <w:bookmarkStart w:id="65" w:name="_Toc532145967"/>
+      <w:bookmarkStart w:id="66" w:name="_Toc532244155"/>
+      <w:bookmarkStart w:id="67" w:name="_Toc532244195"/>
+      <w:bookmarkStart w:id="68" w:name="_Toc532660780"/>
+      <w:bookmarkStart w:id="69" w:name="_Toc532661869"/>
+      <w:bookmarkStart w:id="70" w:name="_Toc532761972"/>
       <w:r>
         <w:rPr>
           <w:sz w:val="28"/>
@@ -5538,11 +5562,12 @@
         <w:lastRenderedPageBreak/>
         <w:t>2B. Component view</w:t>
       </w:r>
-      <w:bookmarkEnd w:id="54"/>
-      <w:bookmarkEnd w:id="55"/>
-      <w:bookmarkEnd w:id="56"/>
-      <w:bookmarkEnd w:id="57"/>
-      <w:bookmarkEnd w:id="58"/>
+      <w:bookmarkEnd w:id="65"/>
+      <w:bookmarkEnd w:id="66"/>
+      <w:bookmarkEnd w:id="67"/>
+      <w:bookmarkEnd w:id="68"/>
+      <w:bookmarkEnd w:id="69"/>
+      <w:bookmarkEnd w:id="70"/>
     </w:p>
     <w:p>
       <w:pPr>
@@ -6164,11 +6189,12 @@
           <w:lang w:val="en-GB"/>
         </w:rPr>
       </w:pPr>
-      <w:bookmarkStart w:id="59" w:name="_Toc532145968"/>
-      <w:bookmarkStart w:id="60" w:name="_Toc532244156"/>
-      <w:bookmarkStart w:id="61" w:name="_Toc532244196"/>
-      <w:bookmarkStart w:id="62" w:name="_Toc532660781"/>
-      <w:bookmarkStart w:id="63" w:name="_Toc532661870"/>
+      <w:bookmarkStart w:id="71" w:name="_Toc532145968"/>
+      <w:bookmarkStart w:id="72" w:name="_Toc532244156"/>
+      <w:bookmarkStart w:id="73" w:name="_Toc532244196"/>
+      <w:bookmarkStart w:id="74" w:name="_Toc532660781"/>
+      <w:bookmarkStart w:id="75" w:name="_Toc532661870"/>
+      <w:bookmarkStart w:id="76" w:name="_Toc532761973"/>
       <w:r>
         <w:rPr>
           <w:sz w:val="28"/>
@@ -6176,11 +6202,12 @@
         </w:rPr>
         <w:t>2C. Deployment view</w:t>
       </w:r>
-      <w:bookmarkEnd w:id="59"/>
-      <w:bookmarkEnd w:id="60"/>
-      <w:bookmarkEnd w:id="61"/>
-      <w:bookmarkEnd w:id="62"/>
-      <w:bookmarkEnd w:id="63"/>
+      <w:bookmarkEnd w:id="71"/>
+      <w:bookmarkEnd w:id="72"/>
+      <w:bookmarkEnd w:id="73"/>
+      <w:bookmarkEnd w:id="74"/>
+      <w:bookmarkEnd w:id="75"/>
+      <w:bookmarkEnd w:id="76"/>
     </w:p>
     <w:p>
       <w:pPr>
@@ -6329,11 +6356,12 @@
           <w:lang w:val="en-GB"/>
         </w:rPr>
       </w:pPr>
-      <w:bookmarkStart w:id="64" w:name="_Toc532145969"/>
-      <w:bookmarkStart w:id="65" w:name="_Toc532244157"/>
-      <w:bookmarkStart w:id="66" w:name="_Toc532244197"/>
-      <w:bookmarkStart w:id="67" w:name="_Toc532660782"/>
-      <w:bookmarkStart w:id="68" w:name="_Toc532661871"/>
+      <w:bookmarkStart w:id="77" w:name="_Toc532145969"/>
+      <w:bookmarkStart w:id="78" w:name="_Toc532244157"/>
+      <w:bookmarkStart w:id="79" w:name="_Toc532244197"/>
+      <w:bookmarkStart w:id="80" w:name="_Toc532660782"/>
+      <w:bookmarkStart w:id="81" w:name="_Toc532661871"/>
+      <w:bookmarkStart w:id="82" w:name="_Toc532761974"/>
       <w:r>
         <w:rPr>
           <w:sz w:val="28"/>
@@ -6342,11 +6370,12 @@
         <w:lastRenderedPageBreak/>
         <w:t>2D. Runtime view</w:t>
       </w:r>
-      <w:bookmarkEnd w:id="64"/>
-      <w:bookmarkEnd w:id="65"/>
-      <w:bookmarkEnd w:id="66"/>
-      <w:bookmarkEnd w:id="67"/>
-      <w:bookmarkEnd w:id="68"/>
+      <w:bookmarkEnd w:id="77"/>
+      <w:bookmarkEnd w:id="78"/>
+      <w:bookmarkEnd w:id="79"/>
+      <w:bookmarkEnd w:id="80"/>
+      <w:bookmarkEnd w:id="81"/>
+      <w:bookmarkEnd w:id="82"/>
     </w:p>
     <w:p>
       <w:pPr>
@@ -6646,6 +6675,68 @@
           <w:lang w:val="en-GB"/>
         </w:rPr>
       </w:pPr>
+      <w:r>
+        <w:rPr>
+          <w:rFonts w:cstheme="minorHAnsi"/>
+          <w:sz w:val="24"/>
+          <w:lang w:val="en-GB"/>
+        </w:rPr>
+        <w:t xml:space="preserve">The TPU sends a request </w:t>
+      </w:r>
+      <w:proofErr w:type="spellStart"/>
+      <w:r>
+        <w:rPr>
+          <w:rFonts w:cstheme="minorHAnsi"/>
+          <w:sz w:val="24"/>
+          <w:lang w:val="en-GB"/>
+        </w:rPr>
+        <w:t>o</w:t>
+      </w:r>
+      <w:proofErr w:type="spellEnd"/>
+      <w:r>
+        <w:rPr>
+          <w:rFonts w:cstheme="minorHAnsi"/>
+          <w:sz w:val="24"/>
+          <w:lang w:val="en-GB"/>
+        </w:rPr>
+        <w:t xml:space="preserve"> the </w:t>
+      </w:r>
+      <w:proofErr w:type="spellStart"/>
+      <w:r>
+        <w:rPr>
+          <w:rFonts w:cstheme="minorHAnsi"/>
+          <w:sz w:val="24"/>
+          <w:lang w:val="en-GB"/>
+        </w:rPr>
+        <w:t>RequestHandler</w:t>
+      </w:r>
+      <w:proofErr w:type="spellEnd"/>
+      <w:r>
+        <w:rPr>
+          <w:rFonts w:cstheme="minorHAnsi"/>
+          <w:sz w:val="24"/>
+          <w:lang w:val="en-GB"/>
+        </w:rPr>
+        <w:t xml:space="preserve">, which sends it to the NU, so that he can decide </w:t>
+      </w:r>
+      <w:proofErr w:type="spellStart"/>
+      <w:r>
+        <w:rPr>
+          <w:rFonts w:cstheme="minorHAnsi"/>
+          <w:sz w:val="24"/>
+          <w:lang w:val="en-GB"/>
+        </w:rPr>
+        <w:t>wether</w:t>
+      </w:r>
+      <w:proofErr w:type="spellEnd"/>
+      <w:r>
+        <w:rPr>
+          <w:rFonts w:cstheme="minorHAnsi"/>
+          <w:sz w:val="24"/>
+          <w:lang w:val="en-GB"/>
+        </w:rPr>
+        <w:t xml:space="preserve"> he wants to accept it or not.</w:t>
+      </w:r>
     </w:p>
     <w:p>
       <w:pPr>
@@ -6659,10 +6750,139 @@
       <w:r>
         <w:rPr>
           <w:rFonts w:cstheme="minorHAnsi"/>
+          <w:sz w:val="24"/>
+          <w:lang w:val="en-GB"/>
+        </w:rPr>
+        <w:t xml:space="preserve">If he accepts it an Association between the NU and the TPU is created by the </w:t>
+      </w:r>
+      <w:proofErr w:type="spellStart"/>
+      <w:r>
+        <w:rPr>
+          <w:rFonts w:cstheme="minorHAnsi"/>
+          <w:sz w:val="24"/>
+          <w:lang w:val="en-GB"/>
+        </w:rPr>
+        <w:t>AssociationHandler</w:t>
+      </w:r>
+      <w:proofErr w:type="spellEnd"/>
+      <w:r>
+        <w:rPr>
+          <w:rFonts w:cstheme="minorHAnsi"/>
+          <w:sz w:val="24"/>
+          <w:lang w:val="en-GB"/>
+        </w:rPr>
+        <w:t xml:space="preserve"> and stored into the Database.</w:t>
+      </w:r>
+    </w:p>
+    <w:p>
+      <w:pPr>
+        <w:spacing w:after="0"/>
+        <w:rPr>
+          <w:rFonts w:cstheme="minorHAnsi"/>
+          <w:sz w:val="24"/>
+          <w:lang w:val="en-GB"/>
+        </w:rPr>
+      </w:pPr>
+      <w:r>
+        <w:rPr>
+          <w:rFonts w:cstheme="minorHAnsi"/>
+          <w:sz w:val="24"/>
+          <w:lang w:val="en-GB"/>
+        </w:rPr>
+        <w:t>In both cases the response is notified to the NU.</w:t>
+      </w:r>
+    </w:p>
+    <w:p>
+      <w:pPr>
+        <w:spacing w:after="0"/>
+        <w:rPr>
+          <w:rFonts w:cstheme="minorHAnsi"/>
+          <w:sz w:val="24"/>
+          <w:lang w:val="en-GB"/>
+        </w:rPr>
+      </w:pPr>
+      <w:r>
+        <w:rPr>
+          <w:rFonts w:cstheme="minorHAnsi"/>
+          <w:sz w:val="24"/>
+          <w:lang w:val="en-GB"/>
+        </w:rPr>
+        <w:t>All the communications between the users and the services stored in the Application Server (</w:t>
+      </w:r>
+      <w:proofErr w:type="spellStart"/>
+      <w:r>
+        <w:rPr>
+          <w:rFonts w:cstheme="minorHAnsi"/>
+          <w:sz w:val="24"/>
+          <w:lang w:val="en-GB"/>
+        </w:rPr>
+        <w:t>RequestHandler</w:t>
+      </w:r>
+      <w:proofErr w:type="spellEnd"/>
+      <w:r>
+        <w:rPr>
+          <w:rFonts w:cstheme="minorHAnsi"/>
+          <w:sz w:val="24"/>
+          <w:lang w:val="en-GB"/>
+        </w:rPr>
+        <w:t xml:space="preserve"> and </w:t>
+      </w:r>
+      <w:proofErr w:type="spellStart"/>
+      <w:r>
+        <w:rPr>
+          <w:rFonts w:cstheme="minorHAnsi"/>
+          <w:sz w:val="24"/>
+          <w:lang w:val="en-GB"/>
+        </w:rPr>
+        <w:t>AssociationHandler</w:t>
+      </w:r>
+      <w:proofErr w:type="spellEnd"/>
+      <w:r>
+        <w:rPr>
+          <w:rFonts w:cstheme="minorHAnsi"/>
+          <w:sz w:val="24"/>
+          <w:lang w:val="en-GB"/>
+        </w:rPr>
+        <w:t>) and between the Application Server and the Database pass through the designated dispatchers.</w:t>
+      </w:r>
+    </w:p>
+    <w:p>
+      <w:pPr>
+        <w:spacing w:after="0"/>
+        <w:rPr>
+          <w:rFonts w:cstheme="minorHAnsi"/>
+          <w:sz w:val="24"/>
+          <w:lang w:val="en-GB"/>
+        </w:rPr>
+      </w:pPr>
+    </w:p>
+    <w:p>
+      <w:pPr>
+        <w:spacing w:after="0"/>
+        <w:rPr>
+          <w:rFonts w:cstheme="minorHAnsi"/>
+          <w:sz w:val="24"/>
+          <w:lang w:val="en-GB"/>
+        </w:rPr>
+      </w:pPr>
+    </w:p>
+    <w:p>
+      <w:pPr>
+        <w:spacing w:after="0"/>
+        <w:rPr>
+          <w:rFonts w:cstheme="minorHAnsi"/>
+          <w:sz w:val="24"/>
+          <w:lang w:val="en-GB"/>
+        </w:rPr>
+      </w:pPr>
+      <w:r>
+        <w:rPr>
+          <w:rFonts w:cstheme="minorHAnsi"/>
           <w:noProof/>
           <w:sz w:val="24"/>
           <w:lang w:val="en-GB"/>
         </w:rPr>
+        <w:lastRenderedPageBreak/>
         <w:drawing>
           <wp:inline distT="0" distB="0" distL="0" distR="0" wp14:anchorId="0A76D837" wp14:editId="19833B00">
             <wp:extent cx="6120130" cy="2517775"/>
@@ -6725,6 +6945,14 @@
           <w:lang w:val="en-GB"/>
         </w:rPr>
       </w:pPr>
+      <w:r>
+        <w:rPr>
+          <w:rFonts w:cstheme="minorHAnsi"/>
+          <w:sz w:val="24"/>
+          <w:lang w:val="en-GB"/>
+        </w:rPr>
+        <w:t>The devices linked to the client’s mobile send it all the data.</w:t>
+      </w:r>
     </w:p>
     <w:p>
       <w:pPr>
@@ -6735,6 +6963,50 @@
           <w:lang w:val="en-GB"/>
         </w:rPr>
       </w:pPr>
+      <w:r>
+        <w:rPr>
+          <w:rFonts w:cstheme="minorHAnsi"/>
+          <w:sz w:val="24"/>
+          <w:lang w:val="en-GB"/>
+        </w:rPr>
+        <w:t xml:space="preserve">These Data are sent to the </w:t>
+      </w:r>
+      <w:proofErr w:type="spellStart"/>
+      <w:r>
+        <w:rPr>
+          <w:rFonts w:cstheme="minorHAnsi"/>
+          <w:sz w:val="24"/>
+          <w:lang w:val="en-GB"/>
+        </w:rPr>
+        <w:t>DataHandler</w:t>
+      </w:r>
+      <w:proofErr w:type="spellEnd"/>
+      <w:r>
+        <w:rPr>
+          <w:rFonts w:cstheme="minorHAnsi"/>
+          <w:sz w:val="24"/>
+          <w:lang w:val="en-GB"/>
+        </w:rPr>
+        <w:t xml:space="preserve">, which informs the </w:t>
+      </w:r>
+      <w:proofErr w:type="spellStart"/>
+      <w:r>
+        <w:rPr>
+          <w:rFonts w:cstheme="minorHAnsi"/>
+          <w:sz w:val="24"/>
+          <w:lang w:val="en-GB"/>
+        </w:rPr>
+        <w:t>SOSHandler</w:t>
+      </w:r>
+      <w:proofErr w:type="spellEnd"/>
+      <w:r>
+        <w:rPr>
+          <w:rFonts w:cstheme="minorHAnsi"/>
+          <w:sz w:val="24"/>
+          <w:lang w:val="en-GB"/>
+        </w:rPr>
+        <w:t xml:space="preserve"> if there is some problem</w:t>
+      </w:r>
     </w:p>
     <w:p>
       <w:pPr>
@@ -6745,6 +7017,50 @@
           <w:lang w:val="en-GB"/>
         </w:rPr>
       </w:pPr>
+      <w:r>
+        <w:rPr>
+          <w:rFonts w:cstheme="minorHAnsi"/>
+          <w:sz w:val="24"/>
+          <w:lang w:val="en-GB"/>
+        </w:rPr>
+        <w:t xml:space="preserve">The </w:t>
+      </w:r>
+      <w:proofErr w:type="spellStart"/>
+      <w:r>
+        <w:rPr>
+          <w:rFonts w:cstheme="minorHAnsi"/>
+          <w:sz w:val="24"/>
+          <w:lang w:val="en-GB"/>
+        </w:rPr>
+        <w:t>SOSHandler</w:t>
+      </w:r>
+      <w:proofErr w:type="spellEnd"/>
+      <w:r>
+        <w:rPr>
+          <w:rFonts w:cstheme="minorHAnsi"/>
+          <w:sz w:val="24"/>
+          <w:lang w:val="en-GB"/>
+        </w:rPr>
+        <w:t xml:space="preserve"> calls the </w:t>
+      </w:r>
+      <w:proofErr w:type="spellStart"/>
+      <w:r>
+        <w:rPr>
+          <w:rFonts w:cstheme="minorHAnsi"/>
+          <w:sz w:val="24"/>
+          <w:lang w:val="en-GB"/>
+        </w:rPr>
+        <w:t>AmbulanceService</w:t>
+      </w:r>
+      <w:proofErr w:type="spellEnd"/>
+      <w:r>
+        <w:rPr>
+          <w:rFonts w:cstheme="minorHAnsi"/>
+          <w:sz w:val="24"/>
+          <w:lang w:val="en-GB"/>
+        </w:rPr>
+        <w:t>.</w:t>
+      </w:r>
     </w:p>
     <w:p>
       <w:pPr>
@@ -6755,6 +7071,32 @@
           <w:lang w:val="en-GB"/>
         </w:rPr>
       </w:pPr>
+      <w:r>
+        <w:rPr>
+          <w:rFonts w:cstheme="minorHAnsi"/>
+          <w:sz w:val="24"/>
+          <w:lang w:val="en-GB"/>
+        </w:rPr>
+        <w:t xml:space="preserve">After that the SOS is stored into the </w:t>
+      </w:r>
+      <w:proofErr w:type="spellStart"/>
+      <w:r>
+        <w:rPr>
+          <w:rFonts w:cstheme="minorHAnsi"/>
+          <w:sz w:val="24"/>
+          <w:lang w:val="en-GB"/>
+        </w:rPr>
+        <w:t>DataBase</w:t>
+      </w:r>
+      <w:proofErr w:type="spellEnd"/>
+      <w:r>
+        <w:rPr>
+          <w:rFonts w:cstheme="minorHAnsi"/>
+          <w:sz w:val="24"/>
+          <w:lang w:val="en-GB"/>
+        </w:rPr>
+        <w:t xml:space="preserve"> and the Client informed about the result of the operation.</w:t>
+      </w:r>
     </w:p>
     <w:p>
       <w:pPr>
@@ -6765,6 +7107,60 @@
           <w:lang w:val="en-GB"/>
         </w:rPr>
       </w:pPr>
+      <w:r>
+        <w:rPr>
+          <w:rFonts w:cstheme="minorHAnsi"/>
+          <w:sz w:val="24"/>
+          <w:lang w:val="en-GB"/>
+        </w:rPr>
+        <w:t xml:space="preserve">The communications between the Client and the </w:t>
+      </w:r>
+      <w:proofErr w:type="spellStart"/>
+      <w:r>
+        <w:rPr>
+          <w:rFonts w:cstheme="minorHAnsi"/>
+          <w:sz w:val="24"/>
+          <w:lang w:val="en-GB"/>
+        </w:rPr>
+        <w:t>DataHandler</w:t>
+      </w:r>
+      <w:proofErr w:type="spellEnd"/>
+      <w:r>
+        <w:rPr>
+          <w:rFonts w:cstheme="minorHAnsi"/>
+          <w:sz w:val="24"/>
+          <w:lang w:val="en-GB"/>
+        </w:rPr>
+        <w:t xml:space="preserve"> pass through a Dispatcher, same for the ones between the </w:t>
+      </w:r>
+      <w:proofErr w:type="spellStart"/>
+      <w:r>
+        <w:rPr>
+          <w:rFonts w:cstheme="minorHAnsi"/>
+          <w:sz w:val="24"/>
+          <w:lang w:val="en-GB"/>
+        </w:rPr>
+        <w:t>AmbulanceService</w:t>
+      </w:r>
+      <w:proofErr w:type="spellEnd"/>
+      <w:r>
+        <w:rPr>
+          <w:rFonts w:cstheme="minorHAnsi"/>
+          <w:sz w:val="24"/>
+          <w:lang w:val="en-GB"/>
+        </w:rPr>
+        <w:t xml:space="preserve"> and the Database.</w:t>
+      </w:r>
+    </w:p>
+    <w:p>
+      <w:pPr>
+        <w:spacing w:after="0"/>
+        <w:rPr>
+          <w:rFonts w:cstheme="minorHAnsi"/>
+          <w:sz w:val="24"/>
+          <w:lang w:val="en-GB"/>
+        </w:rPr>
+      </w:pPr>
     </w:p>
     <w:p>
       <w:pPr>
@@ -6774,24 +7170,25 @@
           <w:lang w:val="en-GB"/>
         </w:rPr>
       </w:pPr>
-      <w:bookmarkStart w:id="69" w:name="_Toc532145970"/>
-      <w:bookmarkStart w:id="70" w:name="_Toc532244158"/>
-      <w:bookmarkStart w:id="71" w:name="_Toc532244198"/>
-      <w:bookmarkStart w:id="72" w:name="_Toc532660783"/>
-      <w:bookmarkStart w:id="73" w:name="_Toc532661872"/>
+      <w:bookmarkStart w:id="83" w:name="_Toc532145970"/>
+      <w:bookmarkStart w:id="84" w:name="_Toc532244158"/>
+      <w:bookmarkStart w:id="85" w:name="_Toc532244198"/>
+      <w:bookmarkStart w:id="86" w:name="_Toc532660783"/>
+      <w:bookmarkStart w:id="87" w:name="_Toc532661872"/>
+      <w:bookmarkStart w:id="88" w:name="_Toc532761975"/>
       <w:r>
         <w:rPr>
           <w:sz w:val="28"/>
           <w:lang w:val="en-GB"/>
         </w:rPr>
-        <w:lastRenderedPageBreak/>
         <w:t>2E. Component interfaces</w:t>
       </w:r>
-      <w:bookmarkEnd w:id="69"/>
-      <w:bookmarkEnd w:id="70"/>
-      <w:bookmarkEnd w:id="71"/>
-      <w:bookmarkEnd w:id="72"/>
-      <w:bookmarkEnd w:id="73"/>
+      <w:bookmarkEnd w:id="83"/>
+      <w:bookmarkEnd w:id="84"/>
+      <w:bookmarkEnd w:id="85"/>
+      <w:bookmarkEnd w:id="86"/>
+      <w:bookmarkEnd w:id="87"/>
+      <w:bookmarkEnd w:id="88"/>
     </w:p>
     <w:p>
       <w:pPr>
@@ -6873,11 +7270,12 @@
           <w:lang w:val="en-GB"/>
         </w:rPr>
       </w:pPr>
-      <w:bookmarkStart w:id="74" w:name="_Toc532145971"/>
-      <w:bookmarkStart w:id="75" w:name="_Toc532244159"/>
-      <w:bookmarkStart w:id="76" w:name="_Toc532244199"/>
-      <w:bookmarkStart w:id="77" w:name="_Toc532660784"/>
-      <w:bookmarkStart w:id="78" w:name="_Toc532661873"/>
+      <w:bookmarkStart w:id="89" w:name="_Toc532145971"/>
+      <w:bookmarkStart w:id="90" w:name="_Toc532244159"/>
+      <w:bookmarkStart w:id="91" w:name="_Toc532244199"/>
+      <w:bookmarkStart w:id="92" w:name="_Toc532660784"/>
+      <w:bookmarkStart w:id="93" w:name="_Toc532661873"/>
+      <w:bookmarkStart w:id="94" w:name="_Toc532761976"/>
       <w:r>
         <w:rPr>
           <w:sz w:val="28"/>
@@ -6885,11 +7283,12 @@
         </w:rPr>
         <w:t>2F. Selected architectural styles and models</w:t>
       </w:r>
-      <w:bookmarkEnd w:id="74"/>
-      <w:bookmarkEnd w:id="75"/>
-      <w:bookmarkEnd w:id="76"/>
-      <w:bookmarkEnd w:id="77"/>
-      <w:bookmarkEnd w:id="78"/>
+      <w:bookmarkEnd w:id="89"/>
+      <w:bookmarkEnd w:id="90"/>
+      <w:bookmarkEnd w:id="91"/>
+      <w:bookmarkEnd w:id="92"/>
+      <w:bookmarkEnd w:id="93"/>
+      <w:bookmarkEnd w:id="94"/>
     </w:p>
     <w:p>
       <w:pPr>
@@ -6933,23 +7332,26 @@
           <w:lang w:val="en-GB"/>
         </w:rPr>
       </w:pPr>
-      <w:bookmarkStart w:id="79" w:name="_Toc532145972"/>
-      <w:bookmarkStart w:id="80" w:name="_Toc532244160"/>
-      <w:bookmarkStart w:id="81" w:name="_Toc532244200"/>
-      <w:bookmarkStart w:id="82" w:name="_Toc532660785"/>
-      <w:bookmarkStart w:id="83" w:name="_Toc532661874"/>
+      <w:bookmarkStart w:id="95" w:name="_Toc532145972"/>
+      <w:bookmarkStart w:id="96" w:name="_Toc532244160"/>
+      <w:bookmarkStart w:id="97" w:name="_Toc532244200"/>
+      <w:bookmarkStart w:id="98" w:name="_Toc532660785"/>
+      <w:bookmarkStart w:id="99" w:name="_Toc532661874"/>
+      <w:bookmarkStart w:id="100" w:name="_Toc532761977"/>
       <w:r>
         <w:rPr>
           <w:sz w:val="28"/>
           <w:lang w:val="en-GB"/>
         </w:rPr>
+        <w:lastRenderedPageBreak/>
         <w:t>Overall Architecture</w:t>
       </w:r>
-      <w:bookmarkEnd w:id="79"/>
-      <w:bookmarkEnd w:id="80"/>
-      <w:bookmarkEnd w:id="81"/>
-      <w:bookmarkEnd w:id="82"/>
-      <w:bookmarkEnd w:id="83"/>
+      <w:bookmarkEnd w:id="95"/>
+      <w:bookmarkEnd w:id="96"/>
+      <w:bookmarkEnd w:id="97"/>
+      <w:bookmarkEnd w:id="98"/>
+      <w:bookmarkEnd w:id="99"/>
+      <w:bookmarkEnd w:id="100"/>
     </w:p>
     <w:p>
       <w:pPr>
@@ -7036,6 +7438,34 @@
     </w:p>
     <w:p>
       <w:pPr>
+        <w:pStyle w:val="Titolo3"/>
+        <w:rPr>
+          <w:sz w:val="28"/>
+          <w:lang w:val="en-GB"/>
+        </w:rPr>
+      </w:pPr>
+      <w:bookmarkStart w:id="101" w:name="_Toc532145973"/>
+      <w:bookmarkStart w:id="102" w:name="_Toc532244161"/>
+      <w:bookmarkStart w:id="103" w:name="_Toc532244201"/>
+      <w:bookmarkStart w:id="104" w:name="_Toc532660786"/>
+      <w:bookmarkStart w:id="105" w:name="_Toc532661875"/>
+      <w:bookmarkStart w:id="106" w:name="_Toc532761978"/>
+      <w:r>
+        <w:rPr>
+          <w:sz w:val="28"/>
+          <w:lang w:val="en-GB"/>
+        </w:rPr>
+        <w:t>Design Decisions</w:t>
+      </w:r>
+      <w:bookmarkEnd w:id="101"/>
+      <w:bookmarkEnd w:id="102"/>
+      <w:bookmarkEnd w:id="103"/>
+      <w:bookmarkEnd w:id="104"/>
+      <w:bookmarkEnd w:id="105"/>
+      <w:bookmarkEnd w:id="106"/>
+    </w:p>
+    <w:p>
+      <w:pPr>
         <w:autoSpaceDE w:val="0"/>
         <w:autoSpaceDN w:val="0"/>
         <w:adjustRightInd w:val="0"/>
@@ -7043,10 +7473,26 @@
         <w:rPr>
           <w:rFonts w:cstheme="minorHAnsi"/>
           <w:sz w:val="24"/>
-          <w:highlight w:val="yellow"/>
-          <w:lang w:val="en-GB"/>
-        </w:rPr>
-      </w:pPr>
+          <w:lang w:val="en-GB"/>
+        </w:rPr>
+      </w:pPr>
+      <w:r>
+        <w:rPr>
+          <w:rFonts w:cstheme="minorHAnsi"/>
+          <w:sz w:val="24"/>
+          <w:lang w:val="en-GB"/>
+        </w:rPr>
+        <w:t>We opted for a COTS solution for the Data Base, we’ll buy a database big enough for our data and a DBMS particularly reliable, secure and highly performant, in order to manage the big amount of data in our system in accord to the requirements specified in the RASD.</w:t>
+      </w:r>
+      <w:r>
+        <w:rPr>
+          <w:rFonts w:cstheme="minorHAnsi"/>
+          <w:sz w:val="24"/>
+          <w:lang w:val="en-GB"/>
+        </w:rPr>
+        <w:br/>
+        <w:t>We will use the API of the DBMS as an interface with which our system can communicate.</w:t>
+      </w:r>
     </w:p>
     <w:p>
       <w:pPr>
@@ -7057,133 +7503,105 @@
         <w:rPr>
           <w:rFonts w:cstheme="minorHAnsi"/>
           <w:sz w:val="24"/>
-          <w:highlight w:val="yellow"/>
-          <w:lang w:val="en-GB"/>
-        </w:rPr>
-      </w:pPr>
-    </w:p>
-    <w:p>
-      <w:pPr>
-        <w:autoSpaceDE w:val="0"/>
-        <w:autoSpaceDN w:val="0"/>
-        <w:adjustRightInd w:val="0"/>
-        <w:spacing w:after="0" w:line="240" w:lineRule="auto"/>
-        <w:rPr>
-          <w:rFonts w:cstheme="minorHAnsi"/>
-          <w:sz w:val="24"/>
-          <w:highlight w:val="yellow"/>
-          <w:lang w:val="en-GB"/>
-        </w:rPr>
-      </w:pPr>
-    </w:p>
-    <w:p>
-      <w:pPr>
-        <w:autoSpaceDE w:val="0"/>
-        <w:autoSpaceDN w:val="0"/>
-        <w:adjustRightInd w:val="0"/>
-        <w:spacing w:after="0" w:line="240" w:lineRule="auto"/>
-        <w:rPr>
-          <w:rFonts w:cstheme="minorHAnsi"/>
-          <w:sz w:val="24"/>
-          <w:highlight w:val="yellow"/>
-          <w:lang w:val="en-GB"/>
-        </w:rPr>
-      </w:pPr>
-    </w:p>
-    <w:p>
-      <w:pPr>
-        <w:autoSpaceDE w:val="0"/>
-        <w:autoSpaceDN w:val="0"/>
-        <w:adjustRightInd w:val="0"/>
-        <w:spacing w:after="0" w:line="240" w:lineRule="auto"/>
-        <w:rPr>
-          <w:rFonts w:cstheme="minorHAnsi"/>
-          <w:sz w:val="24"/>
-          <w:highlight w:val="yellow"/>
-          <w:lang w:val="en-GB"/>
-        </w:rPr>
-      </w:pPr>
-    </w:p>
-    <w:p>
-      <w:pPr>
-        <w:autoSpaceDE w:val="0"/>
-        <w:autoSpaceDN w:val="0"/>
-        <w:adjustRightInd w:val="0"/>
-        <w:spacing w:after="0" w:line="240" w:lineRule="auto"/>
-        <w:rPr>
-          <w:rFonts w:cstheme="minorHAnsi"/>
-          <w:sz w:val="24"/>
-          <w:highlight w:val="yellow"/>
-          <w:lang w:val="en-GB"/>
-        </w:rPr>
-      </w:pPr>
-    </w:p>
-    <w:p>
-      <w:pPr>
-        <w:autoSpaceDE w:val="0"/>
-        <w:autoSpaceDN w:val="0"/>
-        <w:adjustRightInd w:val="0"/>
-        <w:spacing w:after="0" w:line="240" w:lineRule="auto"/>
-        <w:rPr>
-          <w:rFonts w:cstheme="minorHAnsi"/>
-          <w:sz w:val="24"/>
-          <w:highlight w:val="yellow"/>
-          <w:lang w:val="en-GB"/>
-        </w:rPr>
-      </w:pPr>
-    </w:p>
-    <w:p>
-      <w:pPr>
-        <w:autoSpaceDE w:val="0"/>
-        <w:autoSpaceDN w:val="0"/>
-        <w:adjustRightInd w:val="0"/>
-        <w:spacing w:after="0" w:line="240" w:lineRule="auto"/>
-        <w:rPr>
-          <w:rFonts w:cstheme="minorHAnsi"/>
-          <w:sz w:val="24"/>
-          <w:highlight w:val="yellow"/>
-          <w:lang w:val="en-GB"/>
-        </w:rPr>
-      </w:pPr>
-    </w:p>
-    <w:p>
-      <w:pPr>
-        <w:autoSpaceDE w:val="0"/>
-        <w:autoSpaceDN w:val="0"/>
-        <w:adjustRightInd w:val="0"/>
-        <w:spacing w:after="0" w:line="240" w:lineRule="auto"/>
-        <w:rPr>
-          <w:rFonts w:cstheme="minorHAnsi"/>
-          <w:sz w:val="24"/>
-          <w:highlight w:val="yellow"/>
-          <w:lang w:val="en-GB"/>
-        </w:rPr>
-      </w:pPr>
-    </w:p>
-    <w:p>
-      <w:pPr>
-        <w:autoSpaceDE w:val="0"/>
-        <w:autoSpaceDN w:val="0"/>
-        <w:adjustRightInd w:val="0"/>
-        <w:spacing w:after="0" w:line="240" w:lineRule="auto"/>
-        <w:rPr>
-          <w:rFonts w:cstheme="minorHAnsi"/>
-          <w:sz w:val="24"/>
-          <w:highlight w:val="yellow"/>
-          <w:lang w:val="en-GB"/>
-        </w:rPr>
-      </w:pPr>
-    </w:p>
-    <w:p>
-      <w:pPr>
-        <w:autoSpaceDE w:val="0"/>
-        <w:autoSpaceDN w:val="0"/>
-        <w:adjustRightInd w:val="0"/>
-        <w:spacing w:after="0" w:line="240" w:lineRule="auto"/>
-        <w:rPr>
-          <w:rFonts w:cstheme="minorHAnsi"/>
-          <w:sz w:val="24"/>
-          <w:highlight w:val="yellow"/>
+          <w:lang w:val="en-GB"/>
+        </w:rPr>
+      </w:pPr>
+      <w:r>
+        <w:rPr>
+          <w:rFonts w:cstheme="minorHAnsi"/>
+          <w:sz w:val="24"/>
+          <w:lang w:val="en-GB"/>
+        </w:rPr>
+        <w:t>The Smart Devices will be handled through the specific APIs, which will allow them to communicate with the client of our application, running on the mobile phone of the user.</w:t>
+      </w:r>
+    </w:p>
+    <w:p>
+      <w:pPr>
+        <w:pStyle w:val="PreformattatoHTML"/>
+        <w:rPr>
+          <w:rFonts w:asciiTheme="minorHAnsi" w:hAnsiTheme="minorHAnsi" w:cstheme="minorHAnsi"/>
+          <w:sz w:val="24"/>
+          <w:szCs w:val="22"/>
+          <w:lang w:val="en-GB"/>
+        </w:rPr>
+      </w:pPr>
+      <w:r>
+        <w:rPr>
+          <w:rFonts w:asciiTheme="minorHAnsi" w:hAnsiTheme="minorHAnsi" w:cstheme="minorHAnsi"/>
+          <w:sz w:val="24"/>
+          <w:szCs w:val="22"/>
+          <w:lang w:val="en-GB"/>
+        </w:rPr>
+        <w:t>In order to guarantee both the need for the Normal Users to have an application running on a mobile and able to connect with the smart devices and the possibility for the Third Part Users to comfortably access the data from the screen of a computer, we will create both a mobile phone application and a computer program, both connected to the Application Service.</w:t>
+      </w:r>
+    </w:p>
+    <w:p>
+      <w:pPr>
+        <w:pStyle w:val="PreformattatoHTML"/>
+        <w:rPr>
+          <w:rFonts w:asciiTheme="minorHAnsi" w:hAnsiTheme="minorHAnsi" w:cstheme="minorHAnsi"/>
+          <w:sz w:val="24"/>
+          <w:szCs w:val="22"/>
+          <w:lang w:val="en-GB"/>
+        </w:rPr>
+      </w:pPr>
+      <w:r>
+        <w:rPr>
+          <w:rFonts w:asciiTheme="minorHAnsi" w:hAnsiTheme="minorHAnsi" w:cstheme="minorHAnsi"/>
+          <w:sz w:val="24"/>
+          <w:szCs w:val="22"/>
+          <w:lang w:val="en-GB"/>
+        </w:rPr>
+        <w:t>However, the NUs will be obliged to use the application in order to connect the devices, while they can choose whether they want to use also the computer program.</w:t>
+      </w:r>
+    </w:p>
+    <w:p>
+      <w:pPr>
+        <w:pStyle w:val="PreformattatoHTML"/>
+        <w:rPr>
+          <w:rFonts w:asciiTheme="minorHAnsi" w:hAnsiTheme="minorHAnsi" w:cstheme="minorHAnsi"/>
+          <w:sz w:val="24"/>
+          <w:szCs w:val="22"/>
+          <w:lang w:val="en-GB"/>
+        </w:rPr>
+      </w:pPr>
+      <w:r>
+        <w:rPr>
+          <w:rFonts w:asciiTheme="minorHAnsi" w:hAnsiTheme="minorHAnsi" w:cstheme="minorHAnsi"/>
+          <w:sz w:val="24"/>
+          <w:szCs w:val="22"/>
+          <w:lang w:val="en-GB"/>
+        </w:rPr>
+        <w:t>The TPUs are free to choose any of the two options, or both.</w:t>
+      </w:r>
+    </w:p>
+    <w:p>
+      <w:pPr>
+        <w:pStyle w:val="PreformattatoHTML"/>
+        <w:rPr>
+          <w:rFonts w:asciiTheme="minorHAnsi" w:hAnsiTheme="minorHAnsi" w:cstheme="minorHAnsi"/>
+          <w:sz w:val="24"/>
+          <w:szCs w:val="22"/>
+          <w:lang w:val="en-GB"/>
+        </w:rPr>
+      </w:pPr>
+      <w:r>
+        <w:rPr>
+          <w:rFonts w:asciiTheme="minorHAnsi" w:hAnsiTheme="minorHAnsi" w:cstheme="minorHAnsi"/>
+          <w:sz w:val="24"/>
+          <w:szCs w:val="22"/>
+          <w:lang w:val="en-GB"/>
+        </w:rPr>
+        <w:t>Therefore, the Dispatcher must provide an interface for both for the application and the computer program requests.</w:t>
+      </w:r>
+    </w:p>
+    <w:p>
+      <w:pPr>
+        <w:pStyle w:val="PreformattatoHTML"/>
+        <w:rPr>
+          <w:rFonts w:asciiTheme="minorHAnsi" w:hAnsiTheme="minorHAnsi" w:cstheme="minorHAnsi"/>
+          <w:sz w:val="24"/>
+          <w:szCs w:val="22"/>
           <w:lang w:val="en-GB"/>
         </w:rPr>
       </w:pPr>
@@ -7196,192 +7614,25 @@
           <w:lang w:val="en-GB"/>
         </w:rPr>
       </w:pPr>
-      <w:bookmarkStart w:id="84" w:name="_Toc532145973"/>
-      <w:bookmarkStart w:id="85" w:name="_Toc532244161"/>
-      <w:bookmarkStart w:id="86" w:name="_Toc532244201"/>
-      <w:bookmarkStart w:id="87" w:name="_Toc532660786"/>
-      <w:bookmarkStart w:id="88" w:name="_Toc532661875"/>
+      <w:bookmarkStart w:id="107" w:name="_Toc532145974"/>
+      <w:bookmarkStart w:id="108" w:name="_Toc532244162"/>
+      <w:bookmarkStart w:id="109" w:name="_Toc532244202"/>
+      <w:bookmarkStart w:id="110" w:name="_Toc532660787"/>
+      <w:bookmarkStart w:id="111" w:name="_Toc532661876"/>
+      <w:bookmarkStart w:id="112" w:name="_Toc532761979"/>
       <w:r>
         <w:rPr>
           <w:sz w:val="28"/>
           <w:lang w:val="en-GB"/>
         </w:rPr>
-        <w:lastRenderedPageBreak/>
-        <w:t>Design Decisions</w:t>
-      </w:r>
-      <w:bookmarkEnd w:id="84"/>
-      <w:bookmarkEnd w:id="85"/>
-      <w:bookmarkEnd w:id="86"/>
-      <w:bookmarkEnd w:id="87"/>
-      <w:bookmarkEnd w:id="88"/>
-    </w:p>
-    <w:p>
-      <w:pPr>
-        <w:autoSpaceDE w:val="0"/>
-        <w:autoSpaceDN w:val="0"/>
-        <w:adjustRightInd w:val="0"/>
-        <w:spacing w:after="0" w:line="240" w:lineRule="auto"/>
-        <w:rPr>
-          <w:rFonts w:cstheme="minorHAnsi"/>
-          <w:sz w:val="24"/>
-          <w:lang w:val="en-GB"/>
-        </w:rPr>
-      </w:pPr>
-      <w:r>
-        <w:rPr>
-          <w:rFonts w:cstheme="minorHAnsi"/>
-          <w:sz w:val="24"/>
-          <w:lang w:val="en-GB"/>
-        </w:rPr>
-        <w:t>We opted for a COTS solution for the Data Base, we’ll buy a database big enough for our data and a DBMS particularly reliable, secure and highly performant, in order to manage the big amount of data in our system in accord to the requirements specified in the RASD.</w:t>
-      </w:r>
-      <w:r>
-        <w:rPr>
-          <w:rFonts w:cstheme="minorHAnsi"/>
-          <w:sz w:val="24"/>
-          <w:lang w:val="en-GB"/>
-        </w:rPr>
-        <w:br/>
-        <w:t>We will use the API of the DBMS as an interface with which our system can communicate.</w:t>
-      </w:r>
-    </w:p>
-    <w:p>
-      <w:pPr>
-        <w:autoSpaceDE w:val="0"/>
-        <w:autoSpaceDN w:val="0"/>
-        <w:adjustRightInd w:val="0"/>
-        <w:spacing w:after="0" w:line="240" w:lineRule="auto"/>
-        <w:rPr>
-          <w:rFonts w:cstheme="minorHAnsi"/>
-          <w:sz w:val="24"/>
-          <w:lang w:val="en-GB"/>
-        </w:rPr>
-      </w:pPr>
-      <w:r>
-        <w:rPr>
-          <w:rFonts w:cstheme="minorHAnsi"/>
-          <w:sz w:val="24"/>
-          <w:lang w:val="en-GB"/>
-        </w:rPr>
-        <w:t>The Smart Devices will be handled through the specific APIs, which will allow them to communicate with the client of our application, running on the mobile phone of the user.</w:t>
-      </w:r>
-    </w:p>
-    <w:p>
-      <w:pPr>
-        <w:pStyle w:val="PreformattatoHTML"/>
-        <w:rPr>
-          <w:rFonts w:asciiTheme="minorHAnsi" w:hAnsiTheme="minorHAnsi" w:cstheme="minorHAnsi"/>
-          <w:sz w:val="24"/>
-          <w:szCs w:val="22"/>
-          <w:lang w:val="en-GB"/>
-        </w:rPr>
-      </w:pPr>
-      <w:r>
-        <w:rPr>
-          <w:rFonts w:asciiTheme="minorHAnsi" w:hAnsiTheme="minorHAnsi" w:cstheme="minorHAnsi"/>
-          <w:sz w:val="24"/>
-          <w:szCs w:val="22"/>
-          <w:lang w:val="en-GB"/>
-        </w:rPr>
-        <w:t>In order to guarantee both the need for the Normal Users to have an application running on a mobile and able to connect with the smart devices and the possibility for the Third Part Users to comfortably access the data from the screen of a computer, we will create both a mobile phone application and a computer program, both connected to the Application Service.</w:t>
-      </w:r>
-    </w:p>
-    <w:p>
-      <w:pPr>
-        <w:pStyle w:val="PreformattatoHTML"/>
-        <w:rPr>
-          <w:rFonts w:asciiTheme="minorHAnsi" w:hAnsiTheme="minorHAnsi" w:cstheme="minorHAnsi"/>
-          <w:sz w:val="24"/>
-          <w:szCs w:val="22"/>
-          <w:lang w:val="en-GB"/>
-        </w:rPr>
-      </w:pPr>
-      <w:r>
-        <w:rPr>
-          <w:rFonts w:asciiTheme="minorHAnsi" w:hAnsiTheme="minorHAnsi" w:cstheme="minorHAnsi"/>
-          <w:sz w:val="24"/>
-          <w:szCs w:val="22"/>
-          <w:lang w:val="en-GB"/>
-        </w:rPr>
-        <w:t>However, the NUs will be obliged to use the application in order to connect the devices, while they can choose whether they want to use also the computer program.</w:t>
-      </w:r>
-    </w:p>
-    <w:p>
-      <w:pPr>
-        <w:pStyle w:val="PreformattatoHTML"/>
-        <w:rPr>
-          <w:rFonts w:asciiTheme="minorHAnsi" w:hAnsiTheme="minorHAnsi" w:cstheme="minorHAnsi"/>
-          <w:sz w:val="24"/>
-          <w:szCs w:val="22"/>
-          <w:lang w:val="en-GB"/>
-        </w:rPr>
-      </w:pPr>
-      <w:r>
-        <w:rPr>
-          <w:rFonts w:asciiTheme="minorHAnsi" w:hAnsiTheme="minorHAnsi" w:cstheme="minorHAnsi"/>
-          <w:sz w:val="24"/>
-          <w:szCs w:val="22"/>
-          <w:lang w:val="en-GB"/>
-        </w:rPr>
-        <w:t>The TPUs are free to choose any of the two options, or both.</w:t>
-      </w:r>
-    </w:p>
-    <w:p>
-      <w:pPr>
-        <w:pStyle w:val="PreformattatoHTML"/>
-        <w:rPr>
-          <w:rFonts w:asciiTheme="minorHAnsi" w:hAnsiTheme="minorHAnsi" w:cstheme="minorHAnsi"/>
-          <w:sz w:val="24"/>
-          <w:szCs w:val="22"/>
-          <w:lang w:val="en-GB"/>
-        </w:rPr>
-      </w:pPr>
-      <w:r>
-        <w:rPr>
-          <w:rFonts w:asciiTheme="minorHAnsi" w:hAnsiTheme="minorHAnsi" w:cstheme="minorHAnsi"/>
-          <w:sz w:val="24"/>
-          <w:szCs w:val="22"/>
-          <w:lang w:val="en-GB"/>
-        </w:rPr>
-        <w:t>Therefore, the Dispatcher must provide an interface for both for the application and the computer program requests.</w:t>
-      </w:r>
-    </w:p>
-    <w:p>
-      <w:pPr>
-        <w:pStyle w:val="PreformattatoHTML"/>
-        <w:rPr>
-          <w:rFonts w:asciiTheme="minorHAnsi" w:hAnsiTheme="minorHAnsi" w:cstheme="minorHAnsi"/>
-          <w:sz w:val="24"/>
-          <w:szCs w:val="22"/>
-          <w:lang w:val="en-GB"/>
-        </w:rPr>
-      </w:pPr>
-    </w:p>
-    <w:p>
-      <w:pPr>
-        <w:pStyle w:val="Titolo3"/>
-        <w:rPr>
-          <w:sz w:val="28"/>
-          <w:lang w:val="en-GB"/>
-        </w:rPr>
-      </w:pPr>
-      <w:bookmarkStart w:id="89" w:name="_Toc532145974"/>
-      <w:bookmarkStart w:id="90" w:name="_Toc532244162"/>
-      <w:bookmarkStart w:id="91" w:name="_Toc532244202"/>
-      <w:bookmarkStart w:id="92" w:name="_Toc532660787"/>
-      <w:bookmarkStart w:id="93" w:name="_Toc532661876"/>
-      <w:r>
-        <w:rPr>
-          <w:sz w:val="28"/>
-          <w:lang w:val="en-GB"/>
-        </w:rPr>
         <w:t>Design Patterns</w:t>
       </w:r>
-      <w:bookmarkEnd w:id="89"/>
-      <w:bookmarkEnd w:id="90"/>
-      <w:bookmarkEnd w:id="91"/>
-      <w:bookmarkEnd w:id="92"/>
-      <w:bookmarkEnd w:id="93"/>
+      <w:bookmarkEnd w:id="107"/>
+      <w:bookmarkEnd w:id="108"/>
+      <w:bookmarkEnd w:id="109"/>
+      <w:bookmarkEnd w:id="110"/>
+      <w:bookmarkEnd w:id="111"/>
+      <w:bookmarkEnd w:id="112"/>
     </w:p>
     <w:p>
       <w:pPr>
@@ -7804,6 +8055,7 @@
           <w:sz w:val="24"/>
           <w:lang w:val="en-GB"/>
         </w:rPr>
+        <w:lastRenderedPageBreak/>
         <w:t>-</w:t>
       </w:r>
       <w:r>
@@ -7917,7 +8169,6 @@
           <w:sz w:val="24"/>
           <w:lang w:val="en-GB"/>
         </w:rPr>
-        <w:lastRenderedPageBreak/>
         <w:t>-</w:t>
       </w:r>
       <w:r>
@@ -8937,6 +9188,35 @@
     </w:p>
     <w:p>
       <w:pPr>
+        <w:pStyle w:val="Titolo1"/>
+        <w:rPr>
+          <w:sz w:val="36"/>
+          <w:lang w:val="en-GB"/>
+        </w:rPr>
+      </w:pPr>
+      <w:bookmarkStart w:id="113" w:name="_Toc532145975"/>
+      <w:bookmarkStart w:id="114" w:name="_Toc532244163"/>
+      <w:bookmarkStart w:id="115" w:name="_Toc532244203"/>
+      <w:bookmarkStart w:id="116" w:name="_Toc532660788"/>
+      <w:bookmarkStart w:id="117" w:name="_Toc532661877"/>
+      <w:bookmarkStart w:id="118" w:name="_Toc532761980"/>
+      <w:r>
+        <w:rPr>
+          <w:sz w:val="36"/>
+          <w:lang w:val="en-GB"/>
+        </w:rPr>
+        <w:lastRenderedPageBreak/>
+        <w:t>3. USER INTERFACE DESIGN</w:t>
+      </w:r>
+      <w:bookmarkEnd w:id="113"/>
+      <w:bookmarkEnd w:id="114"/>
+      <w:bookmarkEnd w:id="115"/>
+      <w:bookmarkEnd w:id="116"/>
+      <w:bookmarkEnd w:id="117"/>
+      <w:bookmarkEnd w:id="118"/>
+    </w:p>
+    <w:p>
+      <w:pPr>
         <w:tabs>
           <w:tab w:val="left" w:pos="916"/>
           <w:tab w:val="left" w:pos="1832"/>
@@ -8965,6 +9245,14 @@
           <w:lang w:val="en-GB"/>
         </w:rPr>
       </w:pPr>
+      <w:r>
+        <w:rPr>
+          <w:rFonts w:cstheme="minorHAnsi"/>
+          <w:sz w:val="24"/>
+          <w:lang w:val="en-GB"/>
+        </w:rPr>
+        <w:t>The design of the interfaces has been already dealt in the RASD (Section 3A1.)</w:t>
+      </w:r>
     </w:p>
     <w:p>
       <w:pPr>
@@ -8991,224 +9279,6 @@
         <w:adjustRightInd w:val="0"/>
         <w:spacing w:after="0" w:line="240" w:lineRule="auto"/>
         <w:rPr>
-          <w:rFonts w:cstheme="minorHAnsi"/>
-          <w:sz w:val="24"/>
-          <w:lang w:val="en-GB"/>
-        </w:rPr>
-      </w:pPr>
-    </w:p>
-    <w:p>
-      <w:pPr>
-        <w:tabs>
-          <w:tab w:val="left" w:pos="916"/>
-          <w:tab w:val="left" w:pos="1832"/>
-          <w:tab w:val="left" w:pos="2748"/>
-          <w:tab w:val="left" w:pos="3664"/>
-          <w:tab w:val="left" w:pos="4580"/>
-          <w:tab w:val="left" w:pos="5496"/>
-          <w:tab w:val="left" w:pos="6412"/>
-          <w:tab w:val="left" w:pos="7328"/>
-          <w:tab w:val="left" w:pos="8244"/>
-          <w:tab w:val="left" w:pos="9160"/>
-          <w:tab w:val="left" w:pos="10076"/>
-          <w:tab w:val="left" w:pos="10992"/>
-          <w:tab w:val="left" w:pos="11908"/>
-          <w:tab w:val="left" w:pos="12824"/>
-          <w:tab w:val="left" w:pos="13740"/>
-          <w:tab w:val="left" w:pos="14656"/>
-        </w:tabs>
-        <w:autoSpaceDE w:val="0"/>
-        <w:autoSpaceDN w:val="0"/>
-        <w:adjustRightInd w:val="0"/>
-        <w:spacing w:after="0" w:line="240" w:lineRule="auto"/>
-        <w:rPr>
-          <w:rFonts w:cstheme="minorHAnsi"/>
-          <w:sz w:val="24"/>
-          <w:lang w:val="en-GB"/>
-        </w:rPr>
-      </w:pPr>
-    </w:p>
-    <w:p>
-      <w:pPr>
-        <w:tabs>
-          <w:tab w:val="left" w:pos="916"/>
-          <w:tab w:val="left" w:pos="1832"/>
-          <w:tab w:val="left" w:pos="2748"/>
-          <w:tab w:val="left" w:pos="3664"/>
-          <w:tab w:val="left" w:pos="4580"/>
-          <w:tab w:val="left" w:pos="5496"/>
-          <w:tab w:val="left" w:pos="6412"/>
-          <w:tab w:val="left" w:pos="7328"/>
-          <w:tab w:val="left" w:pos="8244"/>
-          <w:tab w:val="left" w:pos="9160"/>
-          <w:tab w:val="left" w:pos="10076"/>
-          <w:tab w:val="left" w:pos="10992"/>
-          <w:tab w:val="left" w:pos="11908"/>
-          <w:tab w:val="left" w:pos="12824"/>
-          <w:tab w:val="left" w:pos="13740"/>
-          <w:tab w:val="left" w:pos="14656"/>
-        </w:tabs>
-        <w:autoSpaceDE w:val="0"/>
-        <w:autoSpaceDN w:val="0"/>
-        <w:adjustRightInd w:val="0"/>
-        <w:spacing w:after="0" w:line="240" w:lineRule="auto"/>
-        <w:rPr>
-          <w:rFonts w:cstheme="minorHAnsi"/>
-          <w:sz w:val="24"/>
-          <w:lang w:val="en-GB"/>
-        </w:rPr>
-      </w:pPr>
-    </w:p>
-    <w:p>
-      <w:pPr>
-        <w:tabs>
-          <w:tab w:val="left" w:pos="916"/>
-          <w:tab w:val="left" w:pos="1832"/>
-          <w:tab w:val="left" w:pos="2748"/>
-          <w:tab w:val="left" w:pos="3664"/>
-          <w:tab w:val="left" w:pos="4580"/>
-          <w:tab w:val="left" w:pos="5496"/>
-          <w:tab w:val="left" w:pos="6412"/>
-          <w:tab w:val="left" w:pos="7328"/>
-          <w:tab w:val="left" w:pos="8244"/>
-          <w:tab w:val="left" w:pos="9160"/>
-          <w:tab w:val="left" w:pos="10076"/>
-          <w:tab w:val="left" w:pos="10992"/>
-          <w:tab w:val="left" w:pos="11908"/>
-          <w:tab w:val="left" w:pos="12824"/>
-          <w:tab w:val="left" w:pos="13740"/>
-          <w:tab w:val="left" w:pos="14656"/>
-        </w:tabs>
-        <w:autoSpaceDE w:val="0"/>
-        <w:autoSpaceDN w:val="0"/>
-        <w:adjustRightInd w:val="0"/>
-        <w:spacing w:after="0" w:line="240" w:lineRule="auto"/>
-        <w:rPr>
-          <w:rFonts w:cstheme="minorHAnsi"/>
-          <w:sz w:val="24"/>
-          <w:lang w:val="en-GB"/>
-        </w:rPr>
-      </w:pPr>
-    </w:p>
-    <w:p>
-      <w:pPr>
-        <w:tabs>
-          <w:tab w:val="left" w:pos="916"/>
-          <w:tab w:val="left" w:pos="1832"/>
-          <w:tab w:val="left" w:pos="2748"/>
-          <w:tab w:val="left" w:pos="3664"/>
-          <w:tab w:val="left" w:pos="4580"/>
-          <w:tab w:val="left" w:pos="5496"/>
-          <w:tab w:val="left" w:pos="6412"/>
-          <w:tab w:val="left" w:pos="7328"/>
-          <w:tab w:val="left" w:pos="8244"/>
-          <w:tab w:val="left" w:pos="9160"/>
-          <w:tab w:val="left" w:pos="10076"/>
-          <w:tab w:val="left" w:pos="10992"/>
-          <w:tab w:val="left" w:pos="11908"/>
-          <w:tab w:val="left" w:pos="12824"/>
-          <w:tab w:val="left" w:pos="13740"/>
-          <w:tab w:val="left" w:pos="14656"/>
-        </w:tabs>
-        <w:autoSpaceDE w:val="0"/>
-        <w:autoSpaceDN w:val="0"/>
-        <w:adjustRightInd w:val="0"/>
-        <w:spacing w:after="0" w:line="240" w:lineRule="auto"/>
-        <w:rPr>
-          <w:rFonts w:cstheme="minorHAnsi"/>
-          <w:sz w:val="24"/>
-          <w:lang w:val="en-GB"/>
-        </w:rPr>
-      </w:pPr>
-    </w:p>
-    <w:p>
-      <w:pPr>
-        <w:tabs>
-          <w:tab w:val="left" w:pos="916"/>
-          <w:tab w:val="left" w:pos="1832"/>
-          <w:tab w:val="left" w:pos="2748"/>
-          <w:tab w:val="left" w:pos="3664"/>
-          <w:tab w:val="left" w:pos="4580"/>
-          <w:tab w:val="left" w:pos="5496"/>
-          <w:tab w:val="left" w:pos="6412"/>
-          <w:tab w:val="left" w:pos="7328"/>
-          <w:tab w:val="left" w:pos="8244"/>
-          <w:tab w:val="left" w:pos="9160"/>
-          <w:tab w:val="left" w:pos="10076"/>
-          <w:tab w:val="left" w:pos="10992"/>
-          <w:tab w:val="left" w:pos="11908"/>
-          <w:tab w:val="left" w:pos="12824"/>
-          <w:tab w:val="left" w:pos="13740"/>
-          <w:tab w:val="left" w:pos="14656"/>
-        </w:tabs>
-        <w:autoSpaceDE w:val="0"/>
-        <w:autoSpaceDN w:val="0"/>
-        <w:adjustRightInd w:val="0"/>
-        <w:spacing w:after="0" w:line="240" w:lineRule="auto"/>
-        <w:rPr>
-          <w:rFonts w:cstheme="minorHAnsi"/>
-          <w:sz w:val="24"/>
-          <w:lang w:val="en-GB"/>
-        </w:rPr>
-      </w:pPr>
-    </w:p>
-    <w:p>
-      <w:pPr>
-        <w:tabs>
-          <w:tab w:val="left" w:pos="916"/>
-          <w:tab w:val="left" w:pos="1832"/>
-          <w:tab w:val="left" w:pos="2748"/>
-          <w:tab w:val="left" w:pos="3664"/>
-          <w:tab w:val="left" w:pos="4580"/>
-          <w:tab w:val="left" w:pos="5496"/>
-          <w:tab w:val="left" w:pos="6412"/>
-          <w:tab w:val="left" w:pos="7328"/>
-          <w:tab w:val="left" w:pos="8244"/>
-          <w:tab w:val="left" w:pos="9160"/>
-          <w:tab w:val="left" w:pos="10076"/>
-          <w:tab w:val="left" w:pos="10992"/>
-          <w:tab w:val="left" w:pos="11908"/>
-          <w:tab w:val="left" w:pos="12824"/>
-          <w:tab w:val="left" w:pos="13740"/>
-          <w:tab w:val="left" w:pos="14656"/>
-        </w:tabs>
-        <w:autoSpaceDE w:val="0"/>
-        <w:autoSpaceDN w:val="0"/>
-        <w:adjustRightInd w:val="0"/>
-        <w:spacing w:after="0" w:line="240" w:lineRule="auto"/>
-        <w:rPr>
-          <w:rFonts w:cstheme="minorHAnsi"/>
-          <w:sz w:val="24"/>
-          <w:lang w:val="en-GB"/>
-        </w:rPr>
-      </w:pPr>
-    </w:p>
-    <w:p>
-      <w:pPr>
-        <w:tabs>
-          <w:tab w:val="left" w:pos="916"/>
-          <w:tab w:val="left" w:pos="1832"/>
-          <w:tab w:val="left" w:pos="2748"/>
-          <w:tab w:val="left" w:pos="3664"/>
-          <w:tab w:val="left" w:pos="4580"/>
-          <w:tab w:val="left" w:pos="5496"/>
-          <w:tab w:val="left" w:pos="6412"/>
-          <w:tab w:val="left" w:pos="7328"/>
-          <w:tab w:val="left" w:pos="8244"/>
-          <w:tab w:val="left" w:pos="9160"/>
-          <w:tab w:val="left" w:pos="10076"/>
-          <w:tab w:val="left" w:pos="10992"/>
-          <w:tab w:val="left" w:pos="11908"/>
-          <w:tab w:val="left" w:pos="12824"/>
-          <w:tab w:val="left" w:pos="13740"/>
-          <w:tab w:val="left" w:pos="14656"/>
-        </w:tabs>
-        <w:autoSpaceDE w:val="0"/>
-        <w:autoSpaceDN w:val="0"/>
-        <w:adjustRightInd w:val="0"/>
-        <w:spacing w:after="0" w:line="240" w:lineRule="auto"/>
-        <w:rPr>
-          <w:rFonts w:cstheme="minorHAnsi"/>
           <w:sz w:val="24"/>
           <w:lang w:val="en-GB"/>
         </w:rPr>
@@ -9222,119 +9292,25 @@
           <w:lang w:val="en-GB"/>
         </w:rPr>
       </w:pPr>
-      <w:bookmarkStart w:id="94" w:name="_Toc532145975"/>
-      <w:bookmarkStart w:id="95" w:name="_Toc532244163"/>
-      <w:bookmarkStart w:id="96" w:name="_Toc532244203"/>
-      <w:bookmarkStart w:id="97" w:name="_Toc532660788"/>
-      <w:bookmarkStart w:id="98" w:name="_Toc532661877"/>
+      <w:bookmarkStart w:id="119" w:name="_Toc532145976"/>
+      <w:bookmarkStart w:id="120" w:name="_Toc532244164"/>
+      <w:bookmarkStart w:id="121" w:name="_Toc532244204"/>
+      <w:bookmarkStart w:id="122" w:name="_Toc532660789"/>
+      <w:bookmarkStart w:id="123" w:name="_Toc532661878"/>
+      <w:bookmarkStart w:id="124" w:name="_Toc532761981"/>
       <w:r>
         <w:rPr>
           <w:sz w:val="36"/>
           <w:lang w:val="en-GB"/>
         </w:rPr>
-        <w:lastRenderedPageBreak/>
-        <w:t>3. USER INTERFACE DESIGN</w:t>
-      </w:r>
-      <w:bookmarkEnd w:id="94"/>
-      <w:bookmarkEnd w:id="95"/>
-      <w:bookmarkEnd w:id="96"/>
-      <w:bookmarkEnd w:id="97"/>
-      <w:bookmarkEnd w:id="98"/>
-    </w:p>
-    <w:p>
-      <w:pPr>
-        <w:tabs>
-          <w:tab w:val="left" w:pos="916"/>
-          <w:tab w:val="left" w:pos="1832"/>
-          <w:tab w:val="left" w:pos="2748"/>
-          <w:tab w:val="left" w:pos="3664"/>
-          <w:tab w:val="left" w:pos="4580"/>
-          <w:tab w:val="left" w:pos="5496"/>
-          <w:tab w:val="left" w:pos="6412"/>
-          <w:tab w:val="left" w:pos="7328"/>
-          <w:tab w:val="left" w:pos="8244"/>
-          <w:tab w:val="left" w:pos="9160"/>
-          <w:tab w:val="left" w:pos="10076"/>
-          <w:tab w:val="left" w:pos="10992"/>
-          <w:tab w:val="left" w:pos="11908"/>
-          <w:tab w:val="left" w:pos="12824"/>
-          <w:tab w:val="left" w:pos="13740"/>
-          <w:tab w:val="left" w:pos="14656"/>
-        </w:tabs>
-        <w:autoSpaceDE w:val="0"/>
-        <w:autoSpaceDN w:val="0"/>
-        <w:adjustRightInd w:val="0"/>
-        <w:spacing w:after="0" w:line="240" w:lineRule="auto"/>
-        <w:rPr>
-          <w:rFonts w:cstheme="minorHAnsi"/>
-          <w:sz w:val="24"/>
-          <w:lang w:val="en-GB"/>
-        </w:rPr>
-      </w:pPr>
-      <w:r>
-        <w:rPr>
-          <w:rFonts w:cstheme="minorHAnsi"/>
-          <w:sz w:val="24"/>
-          <w:lang w:val="en-GB"/>
-        </w:rPr>
-        <w:t>The design of the interfaces has been already dealt in the RASD (Section 3A1.)</w:t>
-      </w:r>
-    </w:p>
-    <w:p>
-      <w:pPr>
-        <w:tabs>
-          <w:tab w:val="left" w:pos="916"/>
-          <w:tab w:val="left" w:pos="1832"/>
-          <w:tab w:val="left" w:pos="2748"/>
-          <w:tab w:val="left" w:pos="3664"/>
-          <w:tab w:val="left" w:pos="4580"/>
-          <w:tab w:val="left" w:pos="5496"/>
-          <w:tab w:val="left" w:pos="6412"/>
-          <w:tab w:val="left" w:pos="7328"/>
-          <w:tab w:val="left" w:pos="8244"/>
-          <w:tab w:val="left" w:pos="9160"/>
-          <w:tab w:val="left" w:pos="10076"/>
-          <w:tab w:val="left" w:pos="10992"/>
-          <w:tab w:val="left" w:pos="11908"/>
-          <w:tab w:val="left" w:pos="12824"/>
-          <w:tab w:val="left" w:pos="13740"/>
-          <w:tab w:val="left" w:pos="14656"/>
-        </w:tabs>
-        <w:autoSpaceDE w:val="0"/>
-        <w:autoSpaceDN w:val="0"/>
-        <w:adjustRightInd w:val="0"/>
-        <w:spacing w:after="0" w:line="240" w:lineRule="auto"/>
-        <w:rPr>
-          <w:sz w:val="24"/>
-          <w:lang w:val="en-GB"/>
-        </w:rPr>
-      </w:pPr>
-    </w:p>
-    <w:p>
-      <w:pPr>
-        <w:pStyle w:val="Titolo1"/>
-        <w:rPr>
-          <w:sz w:val="36"/>
-          <w:lang w:val="en-GB"/>
-        </w:rPr>
-      </w:pPr>
-      <w:bookmarkStart w:id="99" w:name="_Toc532145976"/>
-      <w:bookmarkStart w:id="100" w:name="_Toc532244164"/>
-      <w:bookmarkStart w:id="101" w:name="_Toc532244204"/>
-      <w:bookmarkStart w:id="102" w:name="_Toc532660789"/>
-      <w:bookmarkStart w:id="103" w:name="_Toc532661878"/>
-      <w:r>
-        <w:rPr>
-          <w:sz w:val="36"/>
-          <w:lang w:val="en-GB"/>
-        </w:rPr>
         <w:t>4. REQUIREMENTS TRACEABILITY</w:t>
       </w:r>
-      <w:bookmarkEnd w:id="99"/>
-      <w:bookmarkEnd w:id="100"/>
-      <w:bookmarkEnd w:id="101"/>
-      <w:bookmarkEnd w:id="102"/>
-      <w:bookmarkEnd w:id="103"/>
+      <w:bookmarkEnd w:id="119"/>
+      <w:bookmarkEnd w:id="120"/>
+      <w:bookmarkEnd w:id="121"/>
+      <w:bookmarkEnd w:id="122"/>
+      <w:bookmarkEnd w:id="123"/>
+      <w:bookmarkEnd w:id="124"/>
     </w:p>
     <w:p>
       <w:pPr>
@@ -10627,7 +10603,7 @@
           <w:lang w:val="en-US"/>
         </w:rPr>
       </w:pPr>
-      <w:bookmarkStart w:id="104" w:name="_Toc532145977"/>
+      <w:bookmarkStart w:id="125" w:name="_Toc532145977"/>
     </w:p>
     <w:p>
       <w:pPr>
@@ -10645,10 +10621,11 @@
           <w:lang w:val="en-GB"/>
         </w:rPr>
       </w:pPr>
-      <w:bookmarkStart w:id="105" w:name="_Toc532244165"/>
-      <w:bookmarkStart w:id="106" w:name="_Toc532244205"/>
-      <w:bookmarkStart w:id="107" w:name="_Toc532660790"/>
-      <w:bookmarkStart w:id="108" w:name="_Toc532661879"/>
+      <w:bookmarkStart w:id="126" w:name="_Toc532244165"/>
+      <w:bookmarkStart w:id="127" w:name="_Toc532244205"/>
+      <w:bookmarkStart w:id="128" w:name="_Toc532660790"/>
+      <w:bookmarkStart w:id="129" w:name="_Toc532661879"/>
+      <w:bookmarkStart w:id="130" w:name="_Toc532761982"/>
       <w:r>
         <w:rPr>
           <w:sz w:val="36"/>
@@ -10657,11 +10634,12 @@
         <w:lastRenderedPageBreak/>
         <w:t>5. IMPLEMENTATION, INTEGRATION AND TEST PLAN</w:t>
       </w:r>
-      <w:bookmarkEnd w:id="104"/>
-      <w:bookmarkEnd w:id="105"/>
-      <w:bookmarkEnd w:id="106"/>
-      <w:bookmarkEnd w:id="107"/>
-      <w:bookmarkEnd w:id="108"/>
+      <w:bookmarkEnd w:id="125"/>
+      <w:bookmarkEnd w:id="126"/>
+      <w:bookmarkEnd w:id="127"/>
+      <w:bookmarkEnd w:id="128"/>
+      <w:bookmarkEnd w:id="129"/>
+      <w:bookmarkEnd w:id="130"/>
     </w:p>
     <w:p>
       <w:pPr>
@@ -10867,11 +10845,12 @@
           <w:lang w:val="en-GB"/>
         </w:rPr>
       </w:pPr>
-      <w:bookmarkStart w:id="109" w:name="_Toc532145978"/>
-      <w:bookmarkStart w:id="110" w:name="_Toc532244166"/>
-      <w:bookmarkStart w:id="111" w:name="_Toc532244206"/>
-      <w:bookmarkStart w:id="112" w:name="_Toc532660791"/>
-      <w:bookmarkStart w:id="113" w:name="_Toc532661880"/>
+      <w:bookmarkStart w:id="131" w:name="_Toc532145978"/>
+      <w:bookmarkStart w:id="132" w:name="_Toc532244166"/>
+      <w:bookmarkStart w:id="133" w:name="_Toc532244206"/>
+      <w:bookmarkStart w:id="134" w:name="_Toc532660791"/>
+      <w:bookmarkStart w:id="135" w:name="_Toc532661880"/>
+      <w:bookmarkStart w:id="136" w:name="_Toc532761983"/>
       <w:r>
         <w:rPr>
           <w:sz w:val="28"/>
@@ -10879,11 +10858,12 @@
         </w:rPr>
         <w:t>Implementation order</w:t>
       </w:r>
-      <w:bookmarkEnd w:id="109"/>
-      <w:bookmarkEnd w:id="110"/>
-      <w:bookmarkEnd w:id="111"/>
-      <w:bookmarkEnd w:id="112"/>
-      <w:bookmarkEnd w:id="113"/>
+      <w:bookmarkEnd w:id="131"/>
+      <w:bookmarkEnd w:id="132"/>
+      <w:bookmarkEnd w:id="133"/>
+      <w:bookmarkEnd w:id="134"/>
+      <w:bookmarkEnd w:id="135"/>
+      <w:bookmarkEnd w:id="136"/>
     </w:p>
     <w:p>
       <w:pPr>
@@ -11504,11 +11484,12 @@
           <w:lang w:val="en-GB"/>
         </w:rPr>
       </w:pPr>
-      <w:bookmarkStart w:id="114" w:name="_Toc532145979"/>
-      <w:bookmarkStart w:id="115" w:name="_Toc532244167"/>
-      <w:bookmarkStart w:id="116" w:name="_Toc532244207"/>
-      <w:bookmarkStart w:id="117" w:name="_Toc532660792"/>
-      <w:bookmarkStart w:id="118" w:name="_Toc532661881"/>
+      <w:bookmarkStart w:id="137" w:name="_Toc532145979"/>
+      <w:bookmarkStart w:id="138" w:name="_Toc532244167"/>
+      <w:bookmarkStart w:id="139" w:name="_Toc532244207"/>
+      <w:bookmarkStart w:id="140" w:name="_Toc532660792"/>
+      <w:bookmarkStart w:id="141" w:name="_Toc532661881"/>
+      <w:bookmarkStart w:id="142" w:name="_Toc532761984"/>
       <w:r>
         <w:rPr>
           <w:sz w:val="28"/>
@@ -11517,11 +11498,12 @@
         <w:lastRenderedPageBreak/>
         <w:t>Components integration</w:t>
       </w:r>
-      <w:bookmarkEnd w:id="114"/>
-      <w:bookmarkEnd w:id="115"/>
-      <w:bookmarkEnd w:id="116"/>
-      <w:bookmarkEnd w:id="117"/>
-      <w:bookmarkEnd w:id="118"/>
+      <w:bookmarkEnd w:id="137"/>
+      <w:bookmarkEnd w:id="138"/>
+      <w:bookmarkEnd w:id="139"/>
+      <w:bookmarkEnd w:id="140"/>
+      <w:bookmarkEnd w:id="141"/>
+      <w:bookmarkEnd w:id="142"/>
     </w:p>
     <w:p>
       <w:pPr>
@@ -11863,11 +11845,12 @@
           <w:lang w:val="en-GB"/>
         </w:rPr>
       </w:pPr>
-      <w:bookmarkStart w:id="119" w:name="_Toc532145980"/>
-      <w:bookmarkStart w:id="120" w:name="_Toc532244168"/>
-      <w:bookmarkStart w:id="121" w:name="_Toc532244208"/>
-      <w:bookmarkStart w:id="122" w:name="_Toc532660793"/>
-      <w:bookmarkStart w:id="123" w:name="_Toc532661882"/>
+      <w:bookmarkStart w:id="143" w:name="_Toc532145980"/>
+      <w:bookmarkStart w:id="144" w:name="_Toc532244168"/>
+      <w:bookmarkStart w:id="145" w:name="_Toc532244208"/>
+      <w:bookmarkStart w:id="146" w:name="_Toc532660793"/>
+      <w:bookmarkStart w:id="147" w:name="_Toc532661882"/>
+      <w:bookmarkStart w:id="148" w:name="_Toc532761985"/>
       <w:r>
         <w:rPr>
           <w:sz w:val="28"/>
@@ -11875,11 +11858,12 @@
         </w:rPr>
         <w:t>Testing</w:t>
       </w:r>
-      <w:bookmarkEnd w:id="119"/>
-      <w:bookmarkEnd w:id="120"/>
-      <w:bookmarkEnd w:id="121"/>
-      <w:bookmarkEnd w:id="122"/>
-      <w:bookmarkEnd w:id="123"/>
+      <w:bookmarkEnd w:id="143"/>
+      <w:bookmarkEnd w:id="144"/>
+      <w:bookmarkEnd w:id="145"/>
+      <w:bookmarkEnd w:id="146"/>
+      <w:bookmarkEnd w:id="147"/>
+      <w:bookmarkEnd w:id="148"/>
     </w:p>
     <w:p>
       <w:pPr>
@@ -12193,11 +12177,12 @@
           <w:lang w:val="en-GB"/>
         </w:rPr>
       </w:pPr>
-      <w:bookmarkStart w:id="124" w:name="_Toc532145981"/>
-      <w:bookmarkStart w:id="125" w:name="_Toc532244169"/>
-      <w:bookmarkStart w:id="126" w:name="_Toc532244209"/>
-      <w:bookmarkStart w:id="127" w:name="_Toc532660794"/>
-      <w:bookmarkStart w:id="128" w:name="_Toc532661883"/>
+      <w:bookmarkStart w:id="149" w:name="_Toc532145981"/>
+      <w:bookmarkStart w:id="150" w:name="_Toc532244169"/>
+      <w:bookmarkStart w:id="151" w:name="_Toc532244209"/>
+      <w:bookmarkStart w:id="152" w:name="_Toc532660794"/>
+      <w:bookmarkStart w:id="153" w:name="_Toc532661883"/>
+      <w:bookmarkStart w:id="154" w:name="_Toc532761986"/>
       <w:r>
         <w:rPr>
           <w:sz w:val="36"/>
@@ -12206,11 +12191,12 @@
         <w:lastRenderedPageBreak/>
         <w:t>6. EFFORT SPENT</w:t>
       </w:r>
-      <w:bookmarkEnd w:id="124"/>
-      <w:bookmarkEnd w:id="125"/>
-      <w:bookmarkEnd w:id="126"/>
-      <w:bookmarkEnd w:id="127"/>
-      <w:bookmarkEnd w:id="128"/>
+      <w:bookmarkEnd w:id="149"/>
+      <w:bookmarkEnd w:id="150"/>
+      <w:bookmarkEnd w:id="151"/>
+      <w:bookmarkEnd w:id="152"/>
+      <w:bookmarkEnd w:id="153"/>
+      <w:bookmarkEnd w:id="154"/>
     </w:p>
     <w:p>
       <w:pPr>
@@ -12228,13 +12214,14 @@
           <w:lang w:val="en-US"/>
         </w:rPr>
       </w:pPr>
-      <w:bookmarkStart w:id="129" w:name="_Toc529738109"/>
-      <w:bookmarkStart w:id="130" w:name="_Toc529742744"/>
-      <w:bookmarkStart w:id="131" w:name="_Toc532145982"/>
-      <w:bookmarkStart w:id="132" w:name="_Toc532244170"/>
-      <w:bookmarkStart w:id="133" w:name="_Toc532244210"/>
-      <w:bookmarkStart w:id="134" w:name="_Toc532660795"/>
-      <w:bookmarkStart w:id="135" w:name="_Toc532661884"/>
+      <w:bookmarkStart w:id="155" w:name="_Toc529738109"/>
+      <w:bookmarkStart w:id="156" w:name="_Toc529742744"/>
+      <w:bookmarkStart w:id="157" w:name="_Toc532145982"/>
+      <w:bookmarkStart w:id="158" w:name="_Toc532244170"/>
+      <w:bookmarkStart w:id="159" w:name="_Toc532244210"/>
+      <w:bookmarkStart w:id="160" w:name="_Toc532660795"/>
+      <w:bookmarkStart w:id="161" w:name="_Toc532661884"/>
+      <w:bookmarkStart w:id="162" w:name="_Toc532761987"/>
       <w:r>
         <w:rPr>
           <w:sz w:val="28"/>
@@ -12242,13 +12229,14 @@
         </w:rPr>
         <w:t>Luca Grella</w:t>
       </w:r>
-      <w:bookmarkEnd w:id="129"/>
-      <w:bookmarkEnd w:id="130"/>
-      <w:bookmarkEnd w:id="131"/>
-      <w:bookmarkEnd w:id="132"/>
-      <w:bookmarkEnd w:id="133"/>
-      <w:bookmarkEnd w:id="134"/>
-      <w:bookmarkEnd w:id="135"/>
+      <w:bookmarkEnd w:id="155"/>
+      <w:bookmarkEnd w:id="156"/>
+      <w:bookmarkEnd w:id="157"/>
+      <w:bookmarkEnd w:id="158"/>
+      <w:bookmarkEnd w:id="159"/>
+      <w:bookmarkEnd w:id="160"/>
+      <w:bookmarkEnd w:id="161"/>
+      <w:bookmarkEnd w:id="162"/>
     </w:p>
     <w:tbl>
       <w:tblPr>
@@ -13483,13 +13471,14 @@
           <w:lang w:val="en-US"/>
         </w:rPr>
       </w:pPr>
-      <w:bookmarkStart w:id="136" w:name="_Toc529738110"/>
-      <w:bookmarkStart w:id="137" w:name="_Toc529742745"/>
-      <w:bookmarkStart w:id="138" w:name="_Toc532145983"/>
-      <w:bookmarkStart w:id="139" w:name="_Toc532244171"/>
-      <w:bookmarkStart w:id="140" w:name="_Toc532244211"/>
-      <w:bookmarkStart w:id="141" w:name="_Toc532660796"/>
-      <w:bookmarkStart w:id="142" w:name="_Toc532661885"/>
+      <w:bookmarkStart w:id="163" w:name="_Toc529738110"/>
+      <w:bookmarkStart w:id="164" w:name="_Toc529742745"/>
+      <w:bookmarkStart w:id="165" w:name="_Toc532145983"/>
+      <w:bookmarkStart w:id="166" w:name="_Toc532244171"/>
+      <w:bookmarkStart w:id="167" w:name="_Toc532244211"/>
+      <w:bookmarkStart w:id="168" w:name="_Toc532660796"/>
+      <w:bookmarkStart w:id="169" w:name="_Toc532661885"/>
+      <w:bookmarkStart w:id="170" w:name="_Toc532761988"/>
       <w:r>
         <w:rPr>
           <w:sz w:val="28"/>
@@ -13497,13 +13486,14 @@
         </w:rPr>
         <w:t>Daniele Lunghi</w:t>
       </w:r>
-      <w:bookmarkEnd w:id="136"/>
-      <w:bookmarkEnd w:id="137"/>
-      <w:bookmarkEnd w:id="138"/>
-      <w:bookmarkEnd w:id="139"/>
-      <w:bookmarkEnd w:id="140"/>
-      <w:bookmarkEnd w:id="141"/>
-      <w:bookmarkEnd w:id="142"/>
+      <w:bookmarkEnd w:id="163"/>
+      <w:bookmarkEnd w:id="164"/>
+      <w:bookmarkEnd w:id="165"/>
+      <w:bookmarkEnd w:id="166"/>
+      <w:bookmarkEnd w:id="167"/>
+      <w:bookmarkEnd w:id="168"/>
+      <w:bookmarkEnd w:id="169"/>
+      <w:bookmarkEnd w:id="170"/>
     </w:p>
     <w:tbl>
       <w:tblPr>
@@ -14618,11 +14608,12 @@
           <w:lang w:val="en-GB"/>
         </w:rPr>
       </w:pPr>
-      <w:bookmarkStart w:id="143" w:name="_Toc532145984"/>
-      <w:bookmarkStart w:id="144" w:name="_Toc532244172"/>
-      <w:bookmarkStart w:id="145" w:name="_Toc532244212"/>
-      <w:bookmarkStart w:id="146" w:name="_Toc532660797"/>
-      <w:bookmarkStart w:id="147" w:name="_Toc532661886"/>
+      <w:bookmarkStart w:id="171" w:name="_Toc532145984"/>
+      <w:bookmarkStart w:id="172" w:name="_Toc532244172"/>
+      <w:bookmarkStart w:id="173" w:name="_Toc532244212"/>
+      <w:bookmarkStart w:id="174" w:name="_Toc532660797"/>
+      <w:bookmarkStart w:id="175" w:name="_Toc532661886"/>
+      <w:bookmarkStart w:id="176" w:name="_Toc532761989"/>
       <w:r>
         <w:rPr>
           <w:sz w:val="36"/>
@@ -14631,11 +14622,12 @@
         <w:lastRenderedPageBreak/>
         <w:t>7. REFERENCES</w:t>
       </w:r>
-      <w:bookmarkEnd w:id="143"/>
-      <w:bookmarkEnd w:id="144"/>
-      <w:bookmarkEnd w:id="145"/>
-      <w:bookmarkEnd w:id="146"/>
-      <w:bookmarkEnd w:id="147"/>
+      <w:bookmarkEnd w:id="171"/>
+      <w:bookmarkEnd w:id="172"/>
+      <w:bookmarkEnd w:id="173"/>
+      <w:bookmarkEnd w:id="174"/>
+      <w:bookmarkEnd w:id="175"/>
+      <w:bookmarkEnd w:id="176"/>
     </w:p>
     <w:p>
       <w:pPr>
@@ -14766,6 +14758,11 @@
         <w:docPartUnique/>
       </w:docPartObj>
     </w:sdtPr>
+    <w:sdtEndPr>
+      <w:rPr>
+        <w:rStyle w:val="Numeropagina"/>
+      </w:rPr>
+    </w:sdtEndPr>
     <w:sdtContent>
       <w:p>
         <w:pPr>
@@ -14818,6 +14815,11 @@
         <w:docPartUnique/>
       </w:docPartObj>
     </w:sdtPr>
+    <w:sdtEndPr>
+      <w:rPr>
+        <w:rStyle w:val="Numeropagina"/>
+      </w:rPr>
+    </w:sdtEndPr>
     <w:sdtContent>
       <w:p>
         <w:pPr>
@@ -16886,7 +16888,7 @@
 </file>
 
 <file path=customXml/itemProps1.xml><?xml version="1.0" encoding="utf-8"?>
-<ds:datastoreItem xmlns:ds="http://schemas.openxmlformats.org/officeDocument/2006/customXml" ds:itemID="{C1849664-D5B4-6447-9F84-B7304837D6D4}">
+<ds:datastoreItem xmlns:ds="http://schemas.openxmlformats.org/officeDocument/2006/customXml" ds:itemID="{BD9CCCB6-EA03-EF43-A752-CF44153E83E9}">
   <ds:schemaRefs>
     <ds:schemaRef ds:uri="http://schemas.openxmlformats.org/officeDocument/2006/bibliography"/>
   </ds:schemaRefs>

</xml_diff>